<commit_message>
adding 2 necessary needs
unnecessary needs are removed and 2 necessary needs are added.
</commit_message>
<xml_diff>
--- a/UniLearn_Software_Process_Model.docx
+++ b/UniLearn_Software_Process_Model.docx
@@ -17,18 +17,8 @@
           <w:color w:val="8DB3E2" w:themeColor="text2" w:themeTint="66"/>
           <w:sz w:val="28"/>
         </w:rPr>
-        <w:t xml:space="preserve">PROJECT NAME: </w:t>
+        <w:t>PROJECT NAME: UniLearn</w:t>
       </w:r>
-      <w:proofErr w:type="spellStart"/>
-      <w:r>
-        <w:rPr>
-          <w:b/>
-          <w:color w:val="8DB3E2" w:themeColor="text2" w:themeTint="66"/>
-          <w:sz w:val="28"/>
-        </w:rPr>
-        <w:t>UniLearn</w:t>
-      </w:r>
-      <w:proofErr w:type="spellEnd"/>
     </w:p>
     <w:p>
       <w:pPr>
@@ -62,10 +52,8 @@
           <w:sz w:val="26"/>
           <w:szCs w:val="26"/>
         </w:rPr>
-        <w:t xml:space="preserve">Mehmet Şakir </w:t>
+        <w:t>Mehmet Şakir Şeker,Demirkan Yıldız,Sarp Demirtaş,Sertan</w:t>
       </w:r>
-      <w:proofErr w:type="spellStart"/>
-      <w:proofErr w:type="gramStart"/>
       <w:r>
         <w:rPr>
           <w:b/>
@@ -73,98 +61,7 @@
           <w:sz w:val="26"/>
           <w:szCs w:val="26"/>
         </w:rPr>
-        <w:t>Şeker,Demirkan</w:t>
-      </w:r>
-      <w:proofErr w:type="spellEnd"/>
-      <w:proofErr w:type="gramEnd"/>
-      <w:r>
-        <w:rPr>
-          <w:b/>
-          <w:color w:val="8DB3E2" w:themeColor="text2" w:themeTint="66"/>
-          <w:sz w:val="26"/>
-          <w:szCs w:val="26"/>
-        </w:rPr>
-        <w:t xml:space="preserve"> </w:t>
-      </w:r>
-      <w:proofErr w:type="spellStart"/>
-      <w:r>
-        <w:rPr>
-          <w:b/>
-          <w:color w:val="8DB3E2" w:themeColor="text2" w:themeTint="66"/>
-          <w:sz w:val="26"/>
-          <w:szCs w:val="26"/>
-        </w:rPr>
-        <w:t>Yıldız,Sarp</w:t>
-      </w:r>
-      <w:proofErr w:type="spellEnd"/>
-      <w:r>
-        <w:rPr>
-          <w:b/>
-          <w:color w:val="8DB3E2" w:themeColor="text2" w:themeTint="66"/>
-          <w:sz w:val="26"/>
-          <w:szCs w:val="26"/>
-        </w:rPr>
-        <w:t xml:space="preserve"> </w:t>
-      </w:r>
-      <w:proofErr w:type="spellStart"/>
-      <w:r>
-        <w:rPr>
-          <w:b/>
-          <w:color w:val="8DB3E2" w:themeColor="text2" w:themeTint="66"/>
-          <w:sz w:val="26"/>
-          <w:szCs w:val="26"/>
-        </w:rPr>
-        <w:t>Demirtaş,Sertan</w:t>
-      </w:r>
-      <w:proofErr w:type="spellEnd"/>
-      <w:r>
-        <w:rPr>
-          <w:b/>
-          <w:color w:val="8DB3E2" w:themeColor="text2" w:themeTint="66"/>
-          <w:sz w:val="26"/>
-          <w:szCs w:val="26"/>
-        </w:rPr>
-        <w:t xml:space="preserve"> </w:t>
-      </w:r>
-      <w:proofErr w:type="spellStart"/>
-      <w:r>
-        <w:rPr>
-          <w:b/>
-          <w:color w:val="8DB3E2" w:themeColor="text2" w:themeTint="66"/>
-          <w:sz w:val="26"/>
-          <w:szCs w:val="26"/>
-        </w:rPr>
-        <w:t>Unal,Melik</w:t>
-      </w:r>
-      <w:proofErr w:type="spellEnd"/>
-      <w:r>
-        <w:rPr>
-          <w:b/>
-          <w:color w:val="8DB3E2" w:themeColor="text2" w:themeTint="66"/>
-          <w:sz w:val="26"/>
-          <w:szCs w:val="26"/>
-        </w:rPr>
-        <w:t xml:space="preserve"> Fırat </w:t>
-      </w:r>
-      <w:proofErr w:type="spellStart"/>
-      <w:r>
-        <w:rPr>
-          <w:b/>
-          <w:color w:val="8DB3E2" w:themeColor="text2" w:themeTint="66"/>
-          <w:sz w:val="26"/>
-          <w:szCs w:val="26"/>
-        </w:rPr>
-        <w:t>Gültekin,Cavit</w:t>
-      </w:r>
-      <w:proofErr w:type="spellEnd"/>
-      <w:r>
-        <w:rPr>
-          <w:b/>
-          <w:color w:val="8DB3E2" w:themeColor="text2" w:themeTint="66"/>
-          <w:sz w:val="26"/>
-          <w:szCs w:val="26"/>
-        </w:rPr>
-        <w:t xml:space="preserve"> Kaya</w:t>
+        <w:t xml:space="preserve"> Unal,Melik Fırat Gültekin,Cavit Kaya</w:t>
       </w:r>
     </w:p>
     <w:tbl>
@@ -235,6 +132,9 @@
             <w:pPr>
               <w:jc w:val="center"/>
             </w:pPr>
+            <w:r>
+              <w:t>1</w:t>
+            </w:r>
           </w:p>
         </w:tc>
         <w:tc>
@@ -244,9 +144,11 @@
           <w:p>
             <w:pPr>
               <w:spacing w:line="600" w:lineRule="auto"/>
-              <w:jc w:val="center"/>
               <w:cnfStyle w:val="000000100000" w:firstRow="0" w:lastRow="0" w:firstColumn="0" w:lastColumn="0" w:oddVBand="0" w:evenVBand="0" w:oddHBand="1" w:evenHBand="0" w:firstRowFirstColumn="0" w:firstRowLastColumn="0" w:lastRowFirstColumn="0" w:lastRowLastColumn="0"/>
             </w:pPr>
+            <w:r>
+              <w:t>Making cooperation agreements with universities for the use of the platform.</w:t>
+            </w:r>
           </w:p>
         </w:tc>
       </w:tr>
@@ -260,6 +162,9 @@
             <w:pPr>
               <w:jc w:val="center"/>
             </w:pPr>
+            <w:r>
+              <w:t>2</w:t>
+            </w:r>
           </w:p>
         </w:tc>
         <w:tc>
@@ -268,10 +173,13 @@
           </w:tcPr>
           <w:p>
             <w:pPr>
-              <w:spacing w:line="600" w:lineRule="auto"/>
-              <w:jc w:val="center"/>
+              <w:spacing w:line="276" w:lineRule="auto"/>
+              <w:jc w:val="both"/>
               <w:cnfStyle w:val="000000000000" w:firstRow="0" w:lastRow="0" w:firstColumn="0" w:lastColumn="0" w:oddVBand="0" w:evenVBand="0" w:oddHBand="0" w:evenHBand="0" w:firstRowFirstColumn="0" w:firstRowLastColumn="0" w:lastRowFirstColumn="0" w:lastRowLastColumn="0"/>
             </w:pPr>
+            <w:r>
+              <w:t>Cloud-based AZURE servers for uploading, storing and streaming asynchronous video lessons.</w:t>
+            </w:r>
           </w:p>
         </w:tc>
       </w:tr>
@@ -462,46 +370,40 @@
           </w:p>
         </w:tc>
       </w:tr>
+    </w:tbl>
+    <w:p/>
+    <w:tbl>
+      <w:tblPr>
+        <w:tblStyle w:val="KlavuzTablo6Renkli-Vurgu1"/>
+        <w:tblW w:w="9092" w:type="dxa"/>
+        <w:tblLook w:val="04A0" w:firstRow="1" w:lastRow="0" w:firstColumn="1" w:lastColumn="0" w:noHBand="0" w:noVBand="1"/>
+      </w:tblPr>
+      <w:tblGrid>
+        <w:gridCol w:w="9092"/>
+      </w:tblGrid>
       <w:tr>
+        <w:trPr>
+          <w:cnfStyle w:val="100000000000" w:firstRow="1" w:lastRow="0" w:firstColumn="0" w:lastColumn="0" w:oddVBand="0" w:evenVBand="0" w:oddHBand="0" w:evenHBand="0" w:firstRowFirstColumn="0" w:firstRowLastColumn="0" w:lastRowFirstColumn="0" w:lastRowLastColumn="0"/>
+          <w:trHeight w:val="297"/>
+        </w:trPr>
         <w:tc>
           <w:tcPr>
             <w:cnfStyle w:val="001000000000" w:firstRow="0" w:lastRow="0" w:firstColumn="1" w:lastColumn="0" w:oddVBand="0" w:evenVBand="0" w:oddHBand="0" w:evenHBand="0" w:firstRowFirstColumn="0" w:firstRowLastColumn="0" w:lastRowFirstColumn="0" w:lastRowLastColumn="0"/>
-            <w:tcW w:w="1147" w:type="dxa"/>
+            <w:tcW w:w="9092" w:type="dxa"/>
           </w:tcPr>
           <w:p>
             <w:pPr>
-              <w:jc w:val="center"/>
               <w:rPr>
                 <w:sz w:val="28"/>
+                <w:szCs w:val="28"/>
               </w:rPr>
             </w:pPr>
             <w:r>
               <w:rPr>
                 <w:sz w:val="28"/>
-              </w:rPr>
-              <w:t>#</w:t>
-            </w:r>
-          </w:p>
-        </w:tc>
-        <w:tc>
-          <w:tcPr>
-            <w:tcW w:w="8231" w:type="dxa"/>
-          </w:tcPr>
-          <w:p>
-            <w:pPr>
-              <w:jc w:val="center"/>
-              <w:cnfStyle w:val="000000000000" w:firstRow="0" w:lastRow="0" w:firstColumn="0" w:lastColumn="0" w:oddVBand="0" w:evenVBand="0" w:oddHBand="0" w:evenHBand="0" w:firstRowFirstColumn="0" w:firstRowLastColumn="0" w:lastRowFirstColumn="0" w:lastRowLastColumn="0"/>
-              <w:rPr>
-                <w:b/>
-                <w:sz w:val="28"/>
-              </w:rPr>
-            </w:pPr>
-            <w:r>
-              <w:rPr>
-                <w:b/>
-                <w:sz w:val="28"/>
-              </w:rPr>
-              <w:t>UNNECESSARY NEEDS FROM THE ORGANIZATIONAL PROCESS</w:t>
+                <w:szCs w:val="28"/>
+              </w:rPr>
+              <w:t>SOFTWARE PROCESS NAME:</w:t>
             </w:r>
           </w:p>
         </w:tc>
@@ -509,52 +411,175 @@
       <w:tr>
         <w:trPr>
           <w:cnfStyle w:val="000000100000" w:firstRow="0" w:lastRow="0" w:firstColumn="0" w:lastColumn="0" w:oddVBand="0" w:evenVBand="0" w:oddHBand="1" w:evenHBand="0" w:firstRowFirstColumn="0" w:firstRowLastColumn="0" w:lastRowFirstColumn="0" w:lastRowLastColumn="0"/>
+          <w:trHeight w:val="311"/>
         </w:trPr>
         <w:tc>
           <w:tcPr>
             <w:cnfStyle w:val="001000000000" w:firstRow="0" w:lastRow="0" w:firstColumn="1" w:lastColumn="0" w:oddVBand="0" w:evenVBand="0" w:oddHBand="0" w:evenHBand="0" w:firstRowFirstColumn="0" w:firstRowLastColumn="0" w:lastRowFirstColumn="0" w:lastRowLastColumn="0"/>
-            <w:tcW w:w="1147" w:type="dxa"/>
+            <w:tcW w:w="9092" w:type="dxa"/>
           </w:tcPr>
           <w:p>
             <w:pPr>
-              <w:jc w:val="center"/>
-            </w:pPr>
-          </w:p>
-        </w:tc>
-        <w:tc>
-          <w:tcPr>
-            <w:tcW w:w="8231" w:type="dxa"/>
-          </w:tcPr>
-          <w:p>
-            <w:pPr>
-              <w:spacing w:line="600" w:lineRule="auto"/>
-              <w:jc w:val="center"/>
-              <w:cnfStyle w:val="000000100000" w:firstRow="0" w:lastRow="0" w:firstColumn="0" w:lastColumn="0" w:oddVBand="0" w:evenVBand="0" w:oddHBand="1" w:evenHBand="0" w:firstRowFirstColumn="0" w:firstRowLastColumn="0" w:lastRowFirstColumn="0" w:lastRowLastColumn="0"/>
-            </w:pPr>
+              <w:rPr>
+                <w:sz w:val="28"/>
+                <w:szCs w:val="28"/>
+              </w:rPr>
+            </w:pPr>
+            <w:r>
+              <w:rPr>
+                <w:sz w:val="28"/>
+                <w:szCs w:val="28"/>
+              </w:rPr>
+              <w:t>SOFTWARE PROCESS DESCRIPTION:</w:t>
+            </w:r>
           </w:p>
         </w:tc>
       </w:tr>
       <w:tr>
+        <w:trPr>
+          <w:trHeight w:val="4309"/>
+        </w:trPr>
         <w:tc>
           <w:tcPr>
             <w:cnfStyle w:val="001000000000" w:firstRow="0" w:lastRow="0" w:firstColumn="1" w:lastColumn="0" w:oddVBand="0" w:evenVBand="0" w:oddHBand="0" w:evenHBand="0" w:firstRowFirstColumn="0" w:firstRowLastColumn="0" w:lastRowFirstColumn="0" w:lastRowLastColumn="0"/>
-            <w:tcW w:w="1147" w:type="dxa"/>
+            <w:tcW w:w="9092" w:type="dxa"/>
           </w:tcPr>
           <w:p>
             <w:pPr>
-              <w:jc w:val="center"/>
-            </w:pPr>
-          </w:p>
-        </w:tc>
-        <w:tc>
-          <w:tcPr>
-            <w:tcW w:w="8231" w:type="dxa"/>
-          </w:tcPr>
-          <w:p>
-            <w:pPr>
-              <w:spacing w:line="600" w:lineRule="auto"/>
-              <w:jc w:val="center"/>
-              <w:cnfStyle w:val="000000000000" w:firstRow="0" w:lastRow="0" w:firstColumn="0" w:lastColumn="0" w:oddVBand="0" w:evenVBand="0" w:oddHBand="0" w:evenHBand="0" w:firstRowFirstColumn="0" w:firstRowLastColumn="0" w:lastRowFirstColumn="0" w:lastRowLastColumn="0"/>
+              <w:rPr>
+                <w:b w:val="0"/>
+                <w:bCs w:val="0"/>
+                <w:sz w:val="28"/>
+                <w:szCs w:val="28"/>
+              </w:rPr>
+            </w:pPr>
+          </w:p>
+          <w:p>
+            <w:pPr>
+              <w:rPr>
+                <w:b w:val="0"/>
+                <w:bCs w:val="0"/>
+                <w:sz w:val="28"/>
+                <w:szCs w:val="28"/>
+              </w:rPr>
+            </w:pPr>
+          </w:p>
+          <w:p>
+            <w:pPr>
+              <w:rPr>
+                <w:b w:val="0"/>
+                <w:bCs w:val="0"/>
+                <w:sz w:val="28"/>
+                <w:szCs w:val="28"/>
+              </w:rPr>
+            </w:pPr>
+          </w:p>
+          <w:p>
+            <w:pPr>
+              <w:rPr>
+                <w:b w:val="0"/>
+                <w:bCs w:val="0"/>
+                <w:sz w:val="28"/>
+                <w:szCs w:val="28"/>
+              </w:rPr>
+            </w:pPr>
+          </w:p>
+          <w:p>
+            <w:pPr>
+              <w:rPr>
+                <w:b w:val="0"/>
+                <w:bCs w:val="0"/>
+                <w:sz w:val="28"/>
+                <w:szCs w:val="28"/>
+              </w:rPr>
+            </w:pPr>
+          </w:p>
+          <w:p>
+            <w:pPr>
+              <w:rPr>
+                <w:b w:val="0"/>
+                <w:bCs w:val="0"/>
+                <w:sz w:val="28"/>
+                <w:szCs w:val="28"/>
+              </w:rPr>
+            </w:pPr>
+          </w:p>
+          <w:p>
+            <w:pPr>
+              <w:rPr>
+                <w:b w:val="0"/>
+                <w:bCs w:val="0"/>
+                <w:sz w:val="28"/>
+                <w:szCs w:val="28"/>
+              </w:rPr>
+            </w:pPr>
+          </w:p>
+          <w:p>
+            <w:pPr>
+              <w:rPr>
+                <w:b w:val="0"/>
+                <w:bCs w:val="0"/>
+                <w:sz w:val="28"/>
+                <w:szCs w:val="28"/>
+              </w:rPr>
+            </w:pPr>
+          </w:p>
+          <w:p>
+            <w:pPr>
+              <w:rPr>
+                <w:b w:val="0"/>
+                <w:bCs w:val="0"/>
+                <w:sz w:val="28"/>
+                <w:szCs w:val="28"/>
+              </w:rPr>
+            </w:pPr>
+          </w:p>
+          <w:p>
+            <w:pPr>
+              <w:rPr>
+                <w:b w:val="0"/>
+                <w:bCs w:val="0"/>
+                <w:sz w:val="28"/>
+                <w:szCs w:val="28"/>
+              </w:rPr>
+            </w:pPr>
+          </w:p>
+          <w:p>
+            <w:pPr>
+              <w:rPr>
+                <w:b w:val="0"/>
+                <w:bCs w:val="0"/>
+                <w:sz w:val="28"/>
+                <w:szCs w:val="28"/>
+              </w:rPr>
+            </w:pPr>
+          </w:p>
+          <w:p>
+            <w:pPr>
+              <w:rPr>
+                <w:b w:val="0"/>
+                <w:bCs w:val="0"/>
+                <w:sz w:val="28"/>
+                <w:szCs w:val="28"/>
+              </w:rPr>
+            </w:pPr>
+          </w:p>
+          <w:p>
+            <w:pPr>
+              <w:rPr>
+                <w:b w:val="0"/>
+                <w:bCs w:val="0"/>
+                <w:sz w:val="28"/>
+                <w:szCs w:val="28"/>
+              </w:rPr>
+            </w:pPr>
+          </w:p>
+          <w:p>
+            <w:pPr>
+              <w:rPr>
+                <w:sz w:val="28"/>
+                <w:szCs w:val="28"/>
+              </w:rPr>
             </w:pPr>
           </w:p>
         </w:tc>
@@ -562,267 +587,412 @@
       <w:tr>
         <w:trPr>
           <w:cnfStyle w:val="000000100000" w:firstRow="0" w:lastRow="0" w:firstColumn="0" w:lastColumn="0" w:oddVBand="0" w:evenVBand="0" w:oddHBand="1" w:evenHBand="0" w:firstRowFirstColumn="0" w:firstRowLastColumn="0" w:lastRowFirstColumn="0" w:lastRowLastColumn="0"/>
+          <w:trHeight w:val="243"/>
         </w:trPr>
         <w:tc>
           <w:tcPr>
             <w:cnfStyle w:val="001000000000" w:firstRow="0" w:lastRow="0" w:firstColumn="1" w:lastColumn="0" w:oddVBand="0" w:evenVBand="0" w:oddHBand="0" w:evenHBand="0" w:firstRowFirstColumn="0" w:firstRowLastColumn="0" w:lastRowFirstColumn="0" w:lastRowLastColumn="0"/>
-            <w:tcW w:w="1147" w:type="dxa"/>
+            <w:tcW w:w="9092" w:type="dxa"/>
           </w:tcPr>
           <w:p>
             <w:pPr>
-              <w:jc w:val="center"/>
-            </w:pPr>
-          </w:p>
-        </w:tc>
-        <w:tc>
-          <w:tcPr>
-            <w:tcW w:w="8231" w:type="dxa"/>
-          </w:tcPr>
-          <w:p>
-            <w:pPr>
-              <w:spacing w:line="600" w:lineRule="auto"/>
-              <w:jc w:val="center"/>
-              <w:cnfStyle w:val="000000100000" w:firstRow="0" w:lastRow="0" w:firstColumn="0" w:lastColumn="0" w:oddVBand="0" w:evenVBand="0" w:oddHBand="1" w:evenHBand="0" w:firstRowFirstColumn="0" w:firstRowLastColumn="0" w:lastRowFirstColumn="0" w:lastRowLastColumn="0"/>
-            </w:pPr>
-          </w:p>
-        </w:tc>
-      </w:tr>
-      <w:tr>
-        <w:tc>
-          <w:tcPr>
-            <w:cnfStyle w:val="001000000000" w:firstRow="0" w:lastRow="0" w:firstColumn="1" w:lastColumn="0" w:oddVBand="0" w:evenVBand="0" w:oddHBand="0" w:evenHBand="0" w:firstRowFirstColumn="0" w:firstRowLastColumn="0" w:lastRowFirstColumn="0" w:lastRowLastColumn="0"/>
-            <w:tcW w:w="1147" w:type="dxa"/>
-          </w:tcPr>
-          <w:p>
-            <w:pPr>
-              <w:jc w:val="center"/>
-            </w:pPr>
-          </w:p>
-        </w:tc>
-        <w:tc>
-          <w:tcPr>
-            <w:tcW w:w="8231" w:type="dxa"/>
-          </w:tcPr>
-          <w:p>
-            <w:pPr>
-              <w:spacing w:line="600" w:lineRule="auto"/>
-              <w:jc w:val="center"/>
-              <w:cnfStyle w:val="000000000000" w:firstRow="0" w:lastRow="0" w:firstColumn="0" w:lastColumn="0" w:oddVBand="0" w:evenVBand="0" w:oddHBand="0" w:evenHBand="0" w:firstRowFirstColumn="0" w:firstRowLastColumn="0" w:lastRowFirstColumn="0" w:lastRowLastColumn="0"/>
-            </w:pPr>
+              <w:rPr>
+                <w:sz w:val="28"/>
+                <w:szCs w:val="28"/>
+              </w:rPr>
+            </w:pPr>
+            <w:r>
+              <w:rPr>
+                <w:sz w:val="28"/>
+                <w:szCs w:val="28"/>
+              </w:rPr>
+              <w:lastRenderedPageBreak/>
+              <w:t>SOFTWARE PROCESS MODEL:</w:t>
+            </w:r>
           </w:p>
         </w:tc>
       </w:tr>
       <w:tr>
         <w:trPr>
-          <w:cnfStyle w:val="000000100000" w:firstRow="0" w:lastRow="0" w:firstColumn="0" w:lastColumn="0" w:oddVBand="0" w:evenVBand="0" w:oddHBand="1" w:evenHBand="0" w:firstRowFirstColumn="0" w:firstRowLastColumn="0" w:lastRowFirstColumn="0" w:lastRowLastColumn="0"/>
+          <w:trHeight w:val="13125"/>
         </w:trPr>
         <w:tc>
           <w:tcPr>
             <w:cnfStyle w:val="001000000000" w:firstRow="0" w:lastRow="0" w:firstColumn="1" w:lastColumn="0" w:oddVBand="0" w:evenVBand="0" w:oddHBand="0" w:evenHBand="0" w:firstRowFirstColumn="0" w:firstRowLastColumn="0" w:lastRowFirstColumn="0" w:lastRowLastColumn="0"/>
-            <w:tcW w:w="1147" w:type="dxa"/>
+            <w:tcW w:w="9092" w:type="dxa"/>
           </w:tcPr>
           <w:p>
             <w:pPr>
-              <w:jc w:val="center"/>
-            </w:pPr>
-          </w:p>
-        </w:tc>
-        <w:tc>
-          <w:tcPr>
-            <w:tcW w:w="8231" w:type="dxa"/>
-          </w:tcPr>
-          <w:p>
-            <w:pPr>
-              <w:spacing w:line="600" w:lineRule="auto"/>
-              <w:jc w:val="center"/>
-              <w:cnfStyle w:val="000000100000" w:firstRow="0" w:lastRow="0" w:firstColumn="0" w:lastColumn="0" w:oddVBand="0" w:evenVBand="0" w:oddHBand="1" w:evenHBand="0" w:firstRowFirstColumn="0" w:firstRowLastColumn="0" w:lastRowFirstColumn="0" w:lastRowLastColumn="0"/>
-            </w:pPr>
-          </w:p>
-        </w:tc>
-      </w:tr>
-      <w:tr>
-        <w:tc>
-          <w:tcPr>
-            <w:cnfStyle w:val="001000000000" w:firstRow="0" w:lastRow="0" w:firstColumn="1" w:lastColumn="0" w:oddVBand="0" w:evenVBand="0" w:oddHBand="0" w:evenHBand="0" w:firstRowFirstColumn="0" w:firstRowLastColumn="0" w:lastRowFirstColumn="0" w:lastRowLastColumn="0"/>
-            <w:tcW w:w="1147" w:type="dxa"/>
-          </w:tcPr>
-          <w:p>
-            <w:pPr>
-              <w:jc w:val="center"/>
-            </w:pPr>
-          </w:p>
-        </w:tc>
-        <w:tc>
-          <w:tcPr>
-            <w:tcW w:w="8231" w:type="dxa"/>
-          </w:tcPr>
-          <w:p>
-            <w:pPr>
-              <w:spacing w:line="600" w:lineRule="auto"/>
-              <w:jc w:val="center"/>
-              <w:cnfStyle w:val="000000000000" w:firstRow="0" w:lastRow="0" w:firstColumn="0" w:lastColumn="0" w:oddVBand="0" w:evenVBand="0" w:oddHBand="0" w:evenHBand="0" w:firstRowFirstColumn="0" w:firstRowLastColumn="0" w:lastRowFirstColumn="0" w:lastRowLastColumn="0"/>
-            </w:pPr>
-          </w:p>
-        </w:tc>
-      </w:tr>
-      <w:tr>
-        <w:trPr>
-          <w:cnfStyle w:val="000000100000" w:firstRow="0" w:lastRow="0" w:firstColumn="0" w:lastColumn="0" w:oddVBand="0" w:evenVBand="0" w:oddHBand="1" w:evenHBand="0" w:firstRowFirstColumn="0" w:firstRowLastColumn="0" w:lastRowFirstColumn="0" w:lastRowLastColumn="0"/>
-        </w:trPr>
-        <w:tc>
-          <w:tcPr>
-            <w:cnfStyle w:val="001000000000" w:firstRow="0" w:lastRow="0" w:firstColumn="1" w:lastColumn="0" w:oddVBand="0" w:evenVBand="0" w:oddHBand="0" w:evenHBand="0" w:firstRowFirstColumn="0" w:firstRowLastColumn="0" w:lastRowFirstColumn="0" w:lastRowLastColumn="0"/>
-            <w:tcW w:w="1147" w:type="dxa"/>
-          </w:tcPr>
-          <w:p>
-            <w:pPr>
-              <w:jc w:val="center"/>
-            </w:pPr>
-          </w:p>
-        </w:tc>
-        <w:tc>
-          <w:tcPr>
-            <w:tcW w:w="8231" w:type="dxa"/>
-          </w:tcPr>
-          <w:p>
-            <w:pPr>
-              <w:spacing w:line="600" w:lineRule="auto"/>
-              <w:jc w:val="center"/>
-              <w:cnfStyle w:val="000000100000" w:firstRow="0" w:lastRow="0" w:firstColumn="0" w:lastColumn="0" w:oddVBand="0" w:evenVBand="0" w:oddHBand="1" w:evenHBand="0" w:firstRowFirstColumn="0" w:firstRowLastColumn="0" w:lastRowFirstColumn="0" w:lastRowLastColumn="0"/>
-            </w:pPr>
-          </w:p>
-        </w:tc>
-      </w:tr>
-    </w:tbl>
-    <w:p/>
-    <w:tbl>
-      <w:tblPr>
-        <w:tblStyle w:val="KlavuzTablo6Renkli-Vurgu1"/>
-        <w:tblW w:w="0" w:type="auto"/>
-        <w:tblLook w:val="04A0" w:firstRow="1" w:lastRow="0" w:firstColumn="1" w:lastColumn="0" w:noHBand="0" w:noVBand="1"/>
-      </w:tblPr>
-      <w:tblGrid>
-        <w:gridCol w:w="9060"/>
-      </w:tblGrid>
-      <w:tr>
-        <w:trPr>
-          <w:cnfStyle w:val="100000000000" w:firstRow="1" w:lastRow="0" w:firstColumn="0" w:lastColumn="0" w:oddVBand="0" w:evenVBand="0" w:oddHBand="0" w:evenHBand="0" w:firstRowFirstColumn="0" w:firstRowLastColumn="0" w:lastRowFirstColumn="0" w:lastRowLastColumn="0"/>
-        </w:trPr>
-        <w:tc>
-          <w:tcPr>
-            <w:cnfStyle w:val="001000000000" w:firstRow="0" w:lastRow="0" w:firstColumn="1" w:lastColumn="0" w:oddVBand="0" w:evenVBand="0" w:oddHBand="0" w:evenHBand="0" w:firstRowFirstColumn="0" w:firstRowLastColumn="0" w:lastRowFirstColumn="0" w:lastRowLastColumn="0"/>
-            <w:tcW w:w="9210" w:type="dxa"/>
-          </w:tcPr>
-          <w:p>
-            <w:pPr>
-              <w:rPr>
-                <w:sz w:val="28"/>
-                <w:szCs w:val="28"/>
-              </w:rPr>
-            </w:pPr>
-            <w:r>
-              <w:rPr>
-                <w:sz w:val="28"/>
-                <w:szCs w:val="28"/>
-              </w:rPr>
-              <w:t>SOFTWARE PROCESS NAME:</w:t>
-            </w:r>
-          </w:p>
-        </w:tc>
-      </w:tr>
-      <w:tr>
-        <w:trPr>
-          <w:cnfStyle w:val="000000100000" w:firstRow="0" w:lastRow="0" w:firstColumn="0" w:lastColumn="0" w:oddVBand="0" w:evenVBand="0" w:oddHBand="1" w:evenHBand="0" w:firstRowFirstColumn="0" w:firstRowLastColumn="0" w:lastRowFirstColumn="0" w:lastRowLastColumn="0"/>
-        </w:trPr>
-        <w:tc>
-          <w:tcPr>
-            <w:cnfStyle w:val="001000000000" w:firstRow="0" w:lastRow="0" w:firstColumn="1" w:lastColumn="0" w:oddVBand="0" w:evenVBand="0" w:oddHBand="0" w:evenHBand="0" w:firstRowFirstColumn="0" w:firstRowLastColumn="0" w:lastRowFirstColumn="0" w:lastRowLastColumn="0"/>
-            <w:tcW w:w="9210" w:type="dxa"/>
-          </w:tcPr>
-          <w:p>
-            <w:pPr>
-              <w:rPr>
-                <w:sz w:val="28"/>
-                <w:szCs w:val="28"/>
-              </w:rPr>
-            </w:pPr>
-            <w:r>
-              <w:rPr>
-                <w:sz w:val="28"/>
-                <w:szCs w:val="28"/>
-              </w:rPr>
-              <w:t>SOFTWARE PROCESS DESCRIPTION:</w:t>
-            </w:r>
-          </w:p>
-        </w:tc>
-      </w:tr>
-      <w:tr>
-        <w:trPr>
-          <w:trHeight w:val="4775"/>
-        </w:trPr>
-        <w:tc>
-          <w:tcPr>
-            <w:cnfStyle w:val="001000000000" w:firstRow="0" w:lastRow="0" w:firstColumn="1" w:lastColumn="0" w:oddVBand="0" w:evenVBand="0" w:oddHBand="0" w:evenHBand="0" w:firstRowFirstColumn="0" w:firstRowLastColumn="0" w:lastRowFirstColumn="0" w:lastRowLastColumn="0"/>
-            <w:tcW w:w="9210" w:type="dxa"/>
-          </w:tcPr>
-          <w:p>
-            <w:pPr>
-              <w:rPr>
-                <w:sz w:val="28"/>
-                <w:szCs w:val="28"/>
-              </w:rPr>
-            </w:pPr>
-          </w:p>
-        </w:tc>
-      </w:tr>
-      <w:tr>
-        <w:trPr>
-          <w:cnfStyle w:val="000000100000" w:firstRow="0" w:lastRow="0" w:firstColumn="0" w:lastColumn="0" w:oddVBand="0" w:evenVBand="0" w:oddHBand="1" w:evenHBand="0" w:firstRowFirstColumn="0" w:firstRowLastColumn="0" w:lastRowFirstColumn="0" w:lastRowLastColumn="0"/>
-          <w:trHeight w:val="270"/>
-        </w:trPr>
-        <w:tc>
-          <w:tcPr>
-            <w:cnfStyle w:val="001000000000" w:firstRow="0" w:lastRow="0" w:firstColumn="1" w:lastColumn="0" w:oddVBand="0" w:evenVBand="0" w:oddHBand="0" w:evenHBand="0" w:firstRowFirstColumn="0" w:firstRowLastColumn="0" w:lastRowFirstColumn="0" w:lastRowLastColumn="0"/>
-            <w:tcW w:w="9210" w:type="dxa"/>
-          </w:tcPr>
-          <w:p>
-            <w:pPr>
-              <w:rPr>
-                <w:sz w:val="28"/>
-                <w:szCs w:val="28"/>
-              </w:rPr>
-            </w:pPr>
-            <w:r>
-              <w:rPr>
-                <w:sz w:val="28"/>
-                <w:szCs w:val="28"/>
-              </w:rPr>
-              <w:t>SOFTWARE PROCESS MODEL:</w:t>
-            </w:r>
-          </w:p>
-        </w:tc>
-      </w:tr>
-      <w:tr>
-        <w:trPr>
-          <w:trHeight w:val="7596"/>
-        </w:trPr>
-        <w:tc>
-          <w:tcPr>
-            <w:cnfStyle w:val="001000000000" w:firstRow="0" w:lastRow="0" w:firstColumn="1" w:lastColumn="0" w:oddVBand="0" w:evenVBand="0" w:oddHBand="0" w:evenHBand="0" w:firstRowFirstColumn="0" w:firstRowLastColumn="0" w:lastRowFirstColumn="0" w:lastRowLastColumn="0"/>
-            <w:tcW w:w="9210" w:type="dxa"/>
-          </w:tcPr>
+              <w:rPr>
+                <w:b w:val="0"/>
+                <w:bCs w:val="0"/>
+              </w:rPr>
+            </w:pPr>
+          </w:p>
+          <w:p>
+            <w:pPr>
+              <w:rPr>
+                <w:b w:val="0"/>
+                <w:bCs w:val="0"/>
+              </w:rPr>
+            </w:pPr>
+          </w:p>
+          <w:p>
+            <w:pPr>
+              <w:rPr>
+                <w:b w:val="0"/>
+                <w:bCs w:val="0"/>
+              </w:rPr>
+            </w:pPr>
+          </w:p>
+          <w:p>
+            <w:pPr>
+              <w:rPr>
+                <w:b w:val="0"/>
+                <w:bCs w:val="0"/>
+              </w:rPr>
+            </w:pPr>
+          </w:p>
+          <w:p>
+            <w:pPr>
+              <w:rPr>
+                <w:b w:val="0"/>
+                <w:bCs w:val="0"/>
+              </w:rPr>
+            </w:pPr>
+          </w:p>
+          <w:p>
+            <w:pPr>
+              <w:rPr>
+                <w:b w:val="0"/>
+                <w:bCs w:val="0"/>
+              </w:rPr>
+            </w:pPr>
+          </w:p>
+          <w:p>
+            <w:pPr>
+              <w:rPr>
+                <w:b w:val="0"/>
+                <w:bCs w:val="0"/>
+              </w:rPr>
+            </w:pPr>
+          </w:p>
+          <w:p>
+            <w:pPr>
+              <w:rPr>
+                <w:b w:val="0"/>
+                <w:bCs w:val="0"/>
+              </w:rPr>
+            </w:pPr>
+          </w:p>
+          <w:p>
+            <w:pPr>
+              <w:rPr>
+                <w:b w:val="0"/>
+                <w:bCs w:val="0"/>
+              </w:rPr>
+            </w:pPr>
+          </w:p>
+          <w:p>
+            <w:pPr>
+              <w:rPr>
+                <w:b w:val="0"/>
+                <w:bCs w:val="0"/>
+              </w:rPr>
+            </w:pPr>
+          </w:p>
+          <w:p>
+            <w:pPr>
+              <w:rPr>
+                <w:b w:val="0"/>
+                <w:bCs w:val="0"/>
+              </w:rPr>
+            </w:pPr>
+          </w:p>
+          <w:p>
+            <w:pPr>
+              <w:rPr>
+                <w:b w:val="0"/>
+                <w:bCs w:val="0"/>
+              </w:rPr>
+            </w:pPr>
+          </w:p>
+          <w:p>
+            <w:pPr>
+              <w:rPr>
+                <w:b w:val="0"/>
+                <w:bCs w:val="0"/>
+              </w:rPr>
+            </w:pPr>
+          </w:p>
+          <w:p>
+            <w:pPr>
+              <w:rPr>
+                <w:b w:val="0"/>
+                <w:bCs w:val="0"/>
+              </w:rPr>
+            </w:pPr>
+          </w:p>
+          <w:p>
+            <w:pPr>
+              <w:rPr>
+                <w:b w:val="0"/>
+                <w:bCs w:val="0"/>
+              </w:rPr>
+            </w:pPr>
+          </w:p>
+          <w:p>
+            <w:pPr>
+              <w:rPr>
+                <w:b w:val="0"/>
+                <w:bCs w:val="0"/>
+              </w:rPr>
+            </w:pPr>
+          </w:p>
+          <w:p>
+            <w:pPr>
+              <w:rPr>
+                <w:b w:val="0"/>
+                <w:bCs w:val="0"/>
+              </w:rPr>
+            </w:pPr>
+          </w:p>
+          <w:p>
+            <w:pPr>
+              <w:rPr>
+                <w:b w:val="0"/>
+                <w:bCs w:val="0"/>
+              </w:rPr>
+            </w:pPr>
+          </w:p>
+          <w:p>
+            <w:pPr>
+              <w:rPr>
+                <w:b w:val="0"/>
+                <w:bCs w:val="0"/>
+              </w:rPr>
+            </w:pPr>
+          </w:p>
+          <w:p>
+            <w:pPr>
+              <w:rPr>
+                <w:b w:val="0"/>
+                <w:bCs w:val="0"/>
+              </w:rPr>
+            </w:pPr>
+          </w:p>
+          <w:p>
+            <w:pPr>
+              <w:rPr>
+                <w:b w:val="0"/>
+                <w:bCs w:val="0"/>
+              </w:rPr>
+            </w:pPr>
+          </w:p>
+          <w:p>
+            <w:pPr>
+              <w:rPr>
+                <w:b w:val="0"/>
+                <w:bCs w:val="0"/>
+              </w:rPr>
+            </w:pPr>
+          </w:p>
+          <w:p>
+            <w:pPr>
+              <w:rPr>
+                <w:b w:val="0"/>
+                <w:bCs w:val="0"/>
+              </w:rPr>
+            </w:pPr>
+          </w:p>
+          <w:p>
+            <w:pPr>
+              <w:rPr>
+                <w:b w:val="0"/>
+                <w:bCs w:val="0"/>
+              </w:rPr>
+            </w:pPr>
+          </w:p>
+          <w:p>
+            <w:pPr>
+              <w:rPr>
+                <w:b w:val="0"/>
+                <w:bCs w:val="0"/>
+              </w:rPr>
+            </w:pPr>
+          </w:p>
+          <w:p>
+            <w:pPr>
+              <w:rPr>
+                <w:b w:val="0"/>
+                <w:bCs w:val="0"/>
+              </w:rPr>
+            </w:pPr>
+          </w:p>
+          <w:p>
+            <w:pPr>
+              <w:rPr>
+                <w:b w:val="0"/>
+                <w:bCs w:val="0"/>
+              </w:rPr>
+            </w:pPr>
+          </w:p>
+          <w:p>
+            <w:pPr>
+              <w:rPr>
+                <w:b w:val="0"/>
+                <w:bCs w:val="0"/>
+              </w:rPr>
+            </w:pPr>
+          </w:p>
+          <w:p>
+            <w:pPr>
+              <w:rPr>
+                <w:b w:val="0"/>
+                <w:bCs w:val="0"/>
+              </w:rPr>
+            </w:pPr>
+          </w:p>
+          <w:p>
+            <w:pPr>
+              <w:rPr>
+                <w:b w:val="0"/>
+                <w:bCs w:val="0"/>
+              </w:rPr>
+            </w:pPr>
+          </w:p>
+          <w:p>
+            <w:pPr>
+              <w:rPr>
+                <w:b w:val="0"/>
+                <w:bCs w:val="0"/>
+              </w:rPr>
+            </w:pPr>
+          </w:p>
+          <w:p>
+            <w:pPr>
+              <w:rPr>
+                <w:b w:val="0"/>
+                <w:bCs w:val="0"/>
+              </w:rPr>
+            </w:pPr>
+          </w:p>
+          <w:p>
+            <w:pPr>
+              <w:rPr>
+                <w:b w:val="0"/>
+                <w:bCs w:val="0"/>
+              </w:rPr>
+            </w:pPr>
+          </w:p>
+          <w:p>
+            <w:pPr>
+              <w:rPr>
+                <w:b w:val="0"/>
+                <w:bCs w:val="0"/>
+              </w:rPr>
+            </w:pPr>
+          </w:p>
+          <w:p>
+            <w:pPr>
+              <w:rPr>
+                <w:b w:val="0"/>
+                <w:bCs w:val="0"/>
+              </w:rPr>
+            </w:pPr>
+          </w:p>
+          <w:p>
+            <w:pPr>
+              <w:rPr>
+                <w:b w:val="0"/>
+                <w:bCs w:val="0"/>
+              </w:rPr>
+            </w:pPr>
+          </w:p>
+          <w:p>
+            <w:pPr>
+              <w:rPr>
+                <w:b w:val="0"/>
+                <w:bCs w:val="0"/>
+              </w:rPr>
+            </w:pPr>
+          </w:p>
+          <w:p>
+            <w:pPr>
+              <w:rPr>
+                <w:b w:val="0"/>
+                <w:bCs w:val="0"/>
+              </w:rPr>
+            </w:pPr>
+          </w:p>
+          <w:p>
+            <w:pPr>
+              <w:rPr>
+                <w:b w:val="0"/>
+                <w:bCs w:val="0"/>
+              </w:rPr>
+            </w:pPr>
+          </w:p>
+          <w:p>
+            <w:pPr>
+              <w:rPr>
+                <w:b w:val="0"/>
+                <w:bCs w:val="0"/>
+              </w:rPr>
+            </w:pPr>
+          </w:p>
+          <w:p>
+            <w:pPr>
+              <w:rPr>
+                <w:b w:val="0"/>
+                <w:bCs w:val="0"/>
+              </w:rPr>
+            </w:pPr>
+          </w:p>
+          <w:p>
+            <w:pPr>
+              <w:rPr>
+                <w:b w:val="0"/>
+                <w:bCs w:val="0"/>
+              </w:rPr>
+            </w:pPr>
+          </w:p>
+          <w:p>
+            <w:pPr>
+              <w:rPr>
+                <w:b w:val="0"/>
+                <w:bCs w:val="0"/>
+              </w:rPr>
+            </w:pPr>
+          </w:p>
+          <w:p>
+            <w:pPr>
+              <w:rPr>
+                <w:b w:val="0"/>
+                <w:bCs w:val="0"/>
+              </w:rPr>
+            </w:pPr>
+          </w:p>
+          <w:p>
+            <w:pPr>
+              <w:rPr>
+                <w:b w:val="0"/>
+                <w:bCs w:val="0"/>
+              </w:rPr>
+            </w:pPr>
+          </w:p>
           <w:p/>
         </w:tc>
       </w:tr>
       <w:tr>
         <w:trPr>
           <w:cnfStyle w:val="000000100000" w:firstRow="0" w:lastRow="0" w:firstColumn="0" w:lastColumn="0" w:oddVBand="0" w:evenVBand="0" w:oddHBand="1" w:evenHBand="0" w:firstRowFirstColumn="0" w:firstRowLastColumn="0" w:lastRowFirstColumn="0" w:lastRowLastColumn="0"/>
-          <w:trHeight w:val="273"/>
+          <w:trHeight w:val="246"/>
         </w:trPr>
         <w:tc>
           <w:tcPr>
             <w:cnfStyle w:val="001000000000" w:firstRow="0" w:lastRow="0" w:firstColumn="1" w:lastColumn="0" w:oddVBand="0" w:evenVBand="0" w:oddHBand="0" w:evenHBand="0" w:firstRowFirstColumn="0" w:firstRowLastColumn="0" w:lastRowFirstColumn="0" w:lastRowLastColumn="0"/>
-            <w:tcW w:w="9210" w:type="dxa"/>
+            <w:tcW w:w="9092" w:type="dxa"/>
           </w:tcPr>
           <w:p>
             <w:pPr>
@@ -842,12 +1012,12 @@
       </w:tr>
       <w:tr>
         <w:trPr>
-          <w:trHeight w:val="13114"/>
+          <w:trHeight w:val="11834"/>
         </w:trPr>
         <w:tc>
           <w:tcPr>
             <w:cnfStyle w:val="001000000000" w:firstRow="0" w:lastRow="0" w:firstColumn="1" w:lastColumn="0" w:oddVBand="0" w:evenVBand="0" w:oddHBand="0" w:evenHBand="0" w:firstRowFirstColumn="0" w:firstRowLastColumn="0" w:lastRowFirstColumn="0" w:lastRowLastColumn="0"/>
-            <w:tcW w:w="9210" w:type="dxa"/>
+            <w:tcW w:w="9092" w:type="dxa"/>
           </w:tcPr>
           <w:p/>
         </w:tc>
@@ -855,7 +1025,7 @@
     </w:tbl>
     <w:p/>
     <w:sectPr>
-      <w:headerReference w:type="default" r:id="rId6"/>
+      <w:headerReference w:type="default" r:id="rId7"/>
       <w:pgSz w:w="11906" w:h="16838"/>
       <w:pgMar w:top="1134" w:right="1418" w:bottom="1134" w:left="1418" w:header="709" w:footer="709" w:gutter="0"/>
       <w:cols w:space="708"/>
@@ -965,6 +1135,163 @@
     </w:pPr>
   </w:p>
 </w:hdr>
+</file>
+
+<file path=word/numbering.xml><?xml version="1.0" encoding="utf-8"?>
+<w:numbering xmlns:wpc="http://schemas.microsoft.com/office/word/2010/wordprocessingCanvas" xmlns:cx="http://schemas.microsoft.com/office/drawing/2014/chartex" xmlns:cx1="http://schemas.microsoft.com/office/drawing/2015/9/8/chartex" xmlns:cx2="http://schemas.microsoft.com/office/drawing/2015/10/21/chartex" xmlns:cx3="http://schemas.microsoft.com/office/drawing/2016/5/9/chartex" xmlns:cx4="http://schemas.microsoft.com/office/drawing/2016/5/10/chartex" xmlns:cx5="http://schemas.microsoft.com/office/drawing/2016/5/11/chartex" xmlns:cx6="http://schemas.microsoft.com/office/drawing/2016/5/12/chartex" xmlns:cx7="http://schemas.microsoft.com/office/drawing/2016/5/13/chartex" xmlns:cx8="http://schemas.microsoft.com/office/drawing/2016/5/14/chartex" xmlns:mc="http://schemas.openxmlformats.org/markup-compatibility/2006" xmlns:aink="http://schemas.microsoft.com/office/drawing/2016/ink" xmlns:am3d="http://schemas.microsoft.com/office/drawing/2017/model3d" xmlns:o="urn:schemas-microsoft-com:office:office" xmlns:oel="http://schemas.microsoft.com/office/2019/extlst" xmlns:r="http://schemas.openxmlformats.org/officeDocument/2006/relationships" xmlns:m="http://schemas.openxmlformats.org/officeDocument/2006/math" xmlns:v="urn:schemas-microsoft-com:vml" xmlns:wp14="http://schemas.microsoft.com/office/word/2010/wordprocessingDrawing" xmlns:wp="http://schemas.openxmlformats.org/drawingml/2006/wordprocessingDrawing" xmlns:w10="urn:schemas-microsoft-com:office:word" xmlns:w="http://schemas.openxmlformats.org/wordprocessingml/2006/main" xmlns:w14="http://schemas.microsoft.com/office/word/2010/wordml" xmlns:w15="http://schemas.microsoft.com/office/word/2012/wordml" xmlns:w16cex="http://schemas.microsoft.com/office/word/2018/wordml/cex" xmlns:w16cid="http://schemas.microsoft.com/office/word/2016/wordml/cid" xmlns:w16="http://schemas.microsoft.com/office/word/2018/wordml" xmlns:w16sdtdh="http://schemas.microsoft.com/office/word/2020/wordml/sdtdatahash" xmlns:w16se="http://schemas.microsoft.com/office/word/2015/wordml/symex" xmlns:wpg="http://schemas.microsoft.com/office/word/2010/wordprocessingGroup" xmlns:wpi="http://schemas.microsoft.com/office/word/2010/wordprocessingInk" xmlns:wne="http://schemas.microsoft.com/office/word/2006/wordml" xmlns:wps="http://schemas.microsoft.com/office/word/2010/wordprocessingShape" mc:Ignorable="w14 w15 w16se w16cid w16 w16cex w16sdtdh wp14">
+  <w:abstractNum w:abstractNumId="0" w15:restartNumberingAfterBreak="0">
+    <w:nsid w:val="45F33909"/>
+    <w:multiLevelType w:val="multilevel"/>
+    <w:tmpl w:val="B83E9A82"/>
+    <w:lvl w:ilvl="0">
+      <w:start w:val="1"/>
+      <w:numFmt w:val="bullet"/>
+      <w:lvlText w:val=""/>
+      <w:lvlJc w:val="left"/>
+      <w:pPr>
+        <w:tabs>
+          <w:tab w:val="num" w:pos="720"/>
+        </w:tabs>
+        <w:ind w:left="720" w:hanging="360"/>
+      </w:pPr>
+      <w:rPr>
+        <w:rFonts w:ascii="Symbol" w:hAnsi="Symbol" w:hint="default"/>
+        <w:sz w:val="20"/>
+      </w:rPr>
+    </w:lvl>
+    <w:lvl w:ilvl="1" w:tentative="1">
+      <w:start w:val="1"/>
+      <w:numFmt w:val="bullet"/>
+      <w:lvlText w:val="o"/>
+      <w:lvlJc w:val="left"/>
+      <w:pPr>
+        <w:tabs>
+          <w:tab w:val="num" w:pos="1440"/>
+        </w:tabs>
+        <w:ind w:left="1440" w:hanging="360"/>
+      </w:pPr>
+      <w:rPr>
+        <w:rFonts w:ascii="Courier New" w:hAnsi="Courier New" w:hint="default"/>
+        <w:sz w:val="20"/>
+      </w:rPr>
+    </w:lvl>
+    <w:lvl w:ilvl="2" w:tentative="1">
+      <w:start w:val="1"/>
+      <w:numFmt w:val="bullet"/>
+      <w:lvlText w:val=""/>
+      <w:lvlJc w:val="left"/>
+      <w:pPr>
+        <w:tabs>
+          <w:tab w:val="num" w:pos="2160"/>
+        </w:tabs>
+        <w:ind w:left="2160" w:hanging="360"/>
+      </w:pPr>
+      <w:rPr>
+        <w:rFonts w:ascii="Wingdings" w:hAnsi="Wingdings" w:hint="default"/>
+        <w:sz w:val="20"/>
+      </w:rPr>
+    </w:lvl>
+    <w:lvl w:ilvl="3" w:tentative="1">
+      <w:start w:val="1"/>
+      <w:numFmt w:val="bullet"/>
+      <w:lvlText w:val=""/>
+      <w:lvlJc w:val="left"/>
+      <w:pPr>
+        <w:tabs>
+          <w:tab w:val="num" w:pos="2880"/>
+        </w:tabs>
+        <w:ind w:left="2880" w:hanging="360"/>
+      </w:pPr>
+      <w:rPr>
+        <w:rFonts w:ascii="Wingdings" w:hAnsi="Wingdings" w:hint="default"/>
+        <w:sz w:val="20"/>
+      </w:rPr>
+    </w:lvl>
+    <w:lvl w:ilvl="4" w:tentative="1">
+      <w:start w:val="1"/>
+      <w:numFmt w:val="bullet"/>
+      <w:lvlText w:val=""/>
+      <w:lvlJc w:val="left"/>
+      <w:pPr>
+        <w:tabs>
+          <w:tab w:val="num" w:pos="3600"/>
+        </w:tabs>
+        <w:ind w:left="3600" w:hanging="360"/>
+      </w:pPr>
+      <w:rPr>
+        <w:rFonts w:ascii="Wingdings" w:hAnsi="Wingdings" w:hint="default"/>
+        <w:sz w:val="20"/>
+      </w:rPr>
+    </w:lvl>
+    <w:lvl w:ilvl="5" w:tentative="1">
+      <w:start w:val="1"/>
+      <w:numFmt w:val="bullet"/>
+      <w:lvlText w:val=""/>
+      <w:lvlJc w:val="left"/>
+      <w:pPr>
+        <w:tabs>
+          <w:tab w:val="num" w:pos="4320"/>
+        </w:tabs>
+        <w:ind w:left="4320" w:hanging="360"/>
+      </w:pPr>
+      <w:rPr>
+        <w:rFonts w:ascii="Wingdings" w:hAnsi="Wingdings" w:hint="default"/>
+        <w:sz w:val="20"/>
+      </w:rPr>
+    </w:lvl>
+    <w:lvl w:ilvl="6" w:tentative="1">
+      <w:start w:val="1"/>
+      <w:numFmt w:val="bullet"/>
+      <w:lvlText w:val=""/>
+      <w:lvlJc w:val="left"/>
+      <w:pPr>
+        <w:tabs>
+          <w:tab w:val="num" w:pos="5040"/>
+        </w:tabs>
+        <w:ind w:left="5040" w:hanging="360"/>
+      </w:pPr>
+      <w:rPr>
+        <w:rFonts w:ascii="Wingdings" w:hAnsi="Wingdings" w:hint="default"/>
+        <w:sz w:val="20"/>
+      </w:rPr>
+    </w:lvl>
+    <w:lvl w:ilvl="7" w:tentative="1">
+      <w:start w:val="1"/>
+      <w:numFmt w:val="bullet"/>
+      <w:lvlText w:val=""/>
+      <w:lvlJc w:val="left"/>
+      <w:pPr>
+        <w:tabs>
+          <w:tab w:val="num" w:pos="5760"/>
+        </w:tabs>
+        <w:ind w:left="5760" w:hanging="360"/>
+      </w:pPr>
+      <w:rPr>
+        <w:rFonts w:ascii="Wingdings" w:hAnsi="Wingdings" w:hint="default"/>
+        <w:sz w:val="20"/>
+      </w:rPr>
+    </w:lvl>
+    <w:lvl w:ilvl="8" w:tentative="1">
+      <w:start w:val="1"/>
+      <w:numFmt w:val="bullet"/>
+      <w:lvlText w:val=""/>
+      <w:lvlJc w:val="left"/>
+      <w:pPr>
+        <w:tabs>
+          <w:tab w:val="num" w:pos="6480"/>
+        </w:tabs>
+        <w:ind w:left="6480" w:hanging="360"/>
+      </w:pPr>
+      <w:rPr>
+        <w:rFonts w:ascii="Wingdings" w:hAnsi="Wingdings" w:hint="default"/>
+        <w:sz w:val="20"/>
+      </w:rPr>
+    </w:lvl>
+  </w:abstractNum>
+  <w:num w:numId="1" w16cid:durableId="2133739772">
+    <w:abstractNumId w:val="0"/>
+  </w:num>
+</w:numbering>
 </file>
 
 <file path=word/styles.xml><?xml version="1.0" encoding="utf-8"?>

</xml_diff>

<commit_message>
Cavit Kaya - Update
Reasons for using scrum.
</commit_message>
<xml_diff>
--- a/UniLearn_Software_Process_Model.docx
+++ b/UniLearn_Software_Process_Model.docx
@@ -1303,21 +1303,7 @@
               <w:rPr>
                 <w:color w:val="auto"/>
               </w:rPr>
-              <w:t xml:space="preserve"> </w:t>
-            </w:r>
-            <w:proofErr w:type="spellStart"/>
-            <w:r>
-              <w:rPr>
-                <w:color w:val="auto"/>
-              </w:rPr>
-              <w:t>reviews</w:t>
-            </w:r>
-            <w:proofErr w:type="spellEnd"/>
-            <w:r>
-              <w:rPr>
-                <w:color w:val="auto"/>
-              </w:rPr>
-              <w:t>.</w:t>
+              <w:t xml:space="preserve"> reviews.</w:t>
             </w:r>
           </w:p>
         </w:tc>
@@ -3916,16 +3902,16 @@
                 <w:bCs w:val="0"/>
                 <w:color w:val="auto"/>
               </w:rPr>
-              <w:t xml:space="preserve"> Con</w:t>
-            </w:r>
-            <w:proofErr w:type="spellStart"/>
-            <w:r>
-              <w:rPr>
-                <w:b w:val="0"/>
-                <w:bCs w:val="0"/>
-                <w:color w:val="auto"/>
-              </w:rPr>
-              <w:t>ducting</w:t>
+              <w:t xml:space="preserve"> </w:t>
+            </w:r>
+            <w:proofErr w:type="spellStart"/>
+            <w:r>
+              <w:rPr>
+                <w:b w:val="0"/>
+                <w:bCs w:val="0"/>
+                <w:color w:val="auto"/>
+              </w:rPr>
+              <w:t>Conducting</w:t>
             </w:r>
             <w:proofErr w:type="spellEnd"/>
             <w:r>
@@ -5036,8 +5022,6 @@
             </w:pPr>
             <w:r>
               <w:rPr>
-                <w:b w:val="0"/>
-                <w:bCs w:val="0"/>
                 <w:noProof/>
                 <w:sz w:val="28"/>
                 <w:szCs w:val="28"/>
@@ -5129,7 +5113,3304 @@
             <w:cnfStyle w:val="001000000000" w:firstRow="0" w:lastRow="0" w:firstColumn="1" w:lastColumn="0" w:oddVBand="0" w:evenVBand="0" w:oddHBand="0" w:evenHBand="0" w:firstRowFirstColumn="0" w:firstRowLastColumn="0" w:lastRowFirstColumn="0" w:lastRowLastColumn="0"/>
             <w:tcW w:w="9067" w:type="dxa"/>
           </w:tcPr>
-          <w:p/>
+          <w:p>
+            <w:pPr>
+              <w:rPr>
+                <w:b w:val="0"/>
+                <w:bCs w:val="0"/>
+              </w:rPr>
+            </w:pPr>
+          </w:p>
+          <w:p>
+            <w:pPr>
+              <w:spacing w:line="276" w:lineRule="auto"/>
+              <w:rPr>
+                <w:color w:val="auto"/>
+              </w:rPr>
+            </w:pPr>
+            <w:proofErr w:type="spellStart"/>
+            <w:r>
+              <w:rPr>
+                <w:color w:val="auto"/>
+              </w:rPr>
+              <w:t>Flexibility</w:t>
+            </w:r>
+            <w:proofErr w:type="spellEnd"/>
+            <w:r>
+              <w:rPr>
+                <w:color w:val="auto"/>
+              </w:rPr>
+              <w:t xml:space="preserve"> </w:t>
+            </w:r>
+            <w:proofErr w:type="spellStart"/>
+            <w:r>
+              <w:rPr>
+                <w:color w:val="auto"/>
+              </w:rPr>
+              <w:t>and</w:t>
+            </w:r>
+            <w:proofErr w:type="spellEnd"/>
+            <w:r>
+              <w:rPr>
+                <w:color w:val="auto"/>
+              </w:rPr>
+              <w:t xml:space="preserve"> </w:t>
+            </w:r>
+            <w:proofErr w:type="spellStart"/>
+            <w:r>
+              <w:rPr>
+                <w:color w:val="auto"/>
+              </w:rPr>
+              <w:t>Iterative</w:t>
+            </w:r>
+            <w:proofErr w:type="spellEnd"/>
+            <w:r>
+              <w:rPr>
+                <w:color w:val="auto"/>
+              </w:rPr>
+              <w:t xml:space="preserve"> </w:t>
+            </w:r>
+            <w:proofErr w:type="spellStart"/>
+            <w:r>
+              <w:rPr>
+                <w:color w:val="auto"/>
+              </w:rPr>
+              <w:t>Approach</w:t>
+            </w:r>
+            <w:proofErr w:type="spellEnd"/>
+            <w:r>
+              <w:rPr>
+                <w:color w:val="auto"/>
+              </w:rPr>
+              <w:t>:</w:t>
+            </w:r>
+            <w:r>
+              <w:rPr>
+                <w:b w:val="0"/>
+                <w:bCs w:val="0"/>
+                <w:color w:val="auto"/>
+              </w:rPr>
+              <w:t xml:space="preserve"> </w:t>
+            </w:r>
+            <w:proofErr w:type="spellStart"/>
+            <w:r>
+              <w:rPr>
+                <w:b w:val="0"/>
+                <w:bCs w:val="0"/>
+                <w:color w:val="auto"/>
+              </w:rPr>
+              <w:t>Scrum</w:t>
+            </w:r>
+            <w:proofErr w:type="spellEnd"/>
+            <w:r>
+              <w:rPr>
+                <w:b w:val="0"/>
+                <w:bCs w:val="0"/>
+                <w:color w:val="auto"/>
+              </w:rPr>
+              <w:t xml:space="preserve"> </w:t>
+            </w:r>
+            <w:proofErr w:type="spellStart"/>
+            <w:r>
+              <w:rPr>
+                <w:b w:val="0"/>
+                <w:bCs w:val="0"/>
+                <w:color w:val="auto"/>
+              </w:rPr>
+              <w:t>manages</w:t>
+            </w:r>
+            <w:proofErr w:type="spellEnd"/>
+            <w:r>
+              <w:rPr>
+                <w:b w:val="0"/>
+                <w:bCs w:val="0"/>
+                <w:color w:val="auto"/>
+              </w:rPr>
+              <w:t xml:space="preserve"> </w:t>
+            </w:r>
+            <w:proofErr w:type="spellStart"/>
+            <w:r>
+              <w:rPr>
+                <w:b w:val="0"/>
+                <w:bCs w:val="0"/>
+                <w:color w:val="auto"/>
+              </w:rPr>
+              <w:t>the</w:t>
+            </w:r>
+            <w:proofErr w:type="spellEnd"/>
+            <w:r>
+              <w:rPr>
+                <w:b w:val="0"/>
+                <w:bCs w:val="0"/>
+                <w:color w:val="auto"/>
+              </w:rPr>
+              <w:t xml:space="preserve"> </w:t>
+            </w:r>
+            <w:proofErr w:type="gramStart"/>
+            <w:r>
+              <w:rPr>
+                <w:b w:val="0"/>
+                <w:bCs w:val="0"/>
+                <w:color w:val="auto"/>
+              </w:rPr>
+              <w:t>software</w:t>
+            </w:r>
+            <w:proofErr w:type="gramEnd"/>
+            <w:r>
+              <w:rPr>
+                <w:b w:val="0"/>
+                <w:bCs w:val="0"/>
+                <w:color w:val="auto"/>
+              </w:rPr>
+              <w:t xml:space="preserve"> </w:t>
+            </w:r>
+            <w:proofErr w:type="spellStart"/>
+            <w:r>
+              <w:rPr>
+                <w:b w:val="0"/>
+                <w:bCs w:val="0"/>
+                <w:color w:val="auto"/>
+              </w:rPr>
+              <w:t>development</w:t>
+            </w:r>
+            <w:proofErr w:type="spellEnd"/>
+            <w:r>
+              <w:rPr>
+                <w:b w:val="0"/>
+                <w:bCs w:val="0"/>
+                <w:color w:val="auto"/>
+              </w:rPr>
+              <w:t xml:space="preserve"> </w:t>
+            </w:r>
+            <w:proofErr w:type="spellStart"/>
+            <w:r>
+              <w:rPr>
+                <w:b w:val="0"/>
+                <w:bCs w:val="0"/>
+                <w:color w:val="auto"/>
+              </w:rPr>
+              <w:t>process</w:t>
+            </w:r>
+            <w:proofErr w:type="spellEnd"/>
+            <w:r>
+              <w:rPr>
+                <w:b w:val="0"/>
+                <w:bCs w:val="0"/>
+                <w:color w:val="auto"/>
+              </w:rPr>
+              <w:t xml:space="preserve"> in a </w:t>
+            </w:r>
+            <w:proofErr w:type="spellStart"/>
+            <w:r>
+              <w:rPr>
+                <w:b w:val="0"/>
+                <w:bCs w:val="0"/>
+                <w:color w:val="auto"/>
+              </w:rPr>
+              <w:t>flexible</w:t>
+            </w:r>
+            <w:proofErr w:type="spellEnd"/>
+            <w:r>
+              <w:rPr>
+                <w:b w:val="0"/>
+                <w:bCs w:val="0"/>
+                <w:color w:val="auto"/>
+              </w:rPr>
+              <w:t xml:space="preserve"> </w:t>
+            </w:r>
+            <w:proofErr w:type="spellStart"/>
+            <w:r>
+              <w:rPr>
+                <w:b w:val="0"/>
+                <w:bCs w:val="0"/>
+                <w:color w:val="auto"/>
+              </w:rPr>
+              <w:t>and</w:t>
+            </w:r>
+            <w:proofErr w:type="spellEnd"/>
+            <w:r>
+              <w:rPr>
+                <w:b w:val="0"/>
+                <w:bCs w:val="0"/>
+                <w:color w:val="auto"/>
+              </w:rPr>
+              <w:t xml:space="preserve"> </w:t>
+            </w:r>
+            <w:proofErr w:type="spellStart"/>
+            <w:r>
+              <w:rPr>
+                <w:b w:val="0"/>
+                <w:bCs w:val="0"/>
+                <w:color w:val="auto"/>
+              </w:rPr>
+              <w:t>iterative</w:t>
+            </w:r>
+            <w:proofErr w:type="spellEnd"/>
+            <w:r>
+              <w:rPr>
+                <w:b w:val="0"/>
+                <w:bCs w:val="0"/>
+                <w:color w:val="auto"/>
+              </w:rPr>
+              <w:t xml:space="preserve"> </w:t>
+            </w:r>
+            <w:proofErr w:type="spellStart"/>
+            <w:r>
+              <w:rPr>
+                <w:b w:val="0"/>
+                <w:bCs w:val="0"/>
+                <w:color w:val="auto"/>
+              </w:rPr>
+              <w:t>manner</w:t>
+            </w:r>
+            <w:proofErr w:type="spellEnd"/>
+            <w:r>
+              <w:rPr>
+                <w:b w:val="0"/>
+                <w:bCs w:val="0"/>
+                <w:color w:val="auto"/>
+              </w:rPr>
+              <w:t xml:space="preserve">. </w:t>
+            </w:r>
+            <w:proofErr w:type="spellStart"/>
+            <w:r>
+              <w:rPr>
+                <w:b w:val="0"/>
+                <w:bCs w:val="0"/>
+                <w:color w:val="auto"/>
+              </w:rPr>
+              <w:t>It</w:t>
+            </w:r>
+            <w:proofErr w:type="spellEnd"/>
+            <w:r>
+              <w:rPr>
+                <w:b w:val="0"/>
+                <w:bCs w:val="0"/>
+                <w:color w:val="auto"/>
+              </w:rPr>
+              <w:t xml:space="preserve"> </w:t>
+            </w:r>
+            <w:proofErr w:type="spellStart"/>
+            <w:r>
+              <w:rPr>
+                <w:b w:val="0"/>
+                <w:bCs w:val="0"/>
+                <w:color w:val="auto"/>
+              </w:rPr>
+              <w:t>acknowledges</w:t>
+            </w:r>
+            <w:proofErr w:type="spellEnd"/>
+            <w:r>
+              <w:rPr>
+                <w:b w:val="0"/>
+                <w:bCs w:val="0"/>
+                <w:color w:val="auto"/>
+              </w:rPr>
+              <w:t xml:space="preserve"> </w:t>
+            </w:r>
+            <w:proofErr w:type="spellStart"/>
+            <w:r>
+              <w:rPr>
+                <w:b w:val="0"/>
+                <w:bCs w:val="0"/>
+                <w:color w:val="auto"/>
+              </w:rPr>
+              <w:t>the</w:t>
+            </w:r>
+            <w:proofErr w:type="spellEnd"/>
+            <w:r>
+              <w:rPr>
+                <w:b w:val="0"/>
+                <w:bCs w:val="0"/>
+                <w:color w:val="auto"/>
+              </w:rPr>
+              <w:t xml:space="preserve"> </w:t>
+            </w:r>
+            <w:proofErr w:type="spellStart"/>
+            <w:r>
+              <w:rPr>
+                <w:b w:val="0"/>
+                <w:bCs w:val="0"/>
+                <w:color w:val="auto"/>
+              </w:rPr>
+              <w:t>fact</w:t>
+            </w:r>
+            <w:proofErr w:type="spellEnd"/>
+            <w:r>
+              <w:rPr>
+                <w:b w:val="0"/>
+                <w:bCs w:val="0"/>
+                <w:color w:val="auto"/>
+              </w:rPr>
+              <w:t xml:space="preserve"> </w:t>
+            </w:r>
+            <w:proofErr w:type="spellStart"/>
+            <w:r>
+              <w:rPr>
+                <w:b w:val="0"/>
+                <w:bCs w:val="0"/>
+                <w:color w:val="auto"/>
+              </w:rPr>
+              <w:t>that</w:t>
+            </w:r>
+            <w:proofErr w:type="spellEnd"/>
+            <w:r>
+              <w:rPr>
+                <w:b w:val="0"/>
+                <w:bCs w:val="0"/>
+                <w:color w:val="auto"/>
+              </w:rPr>
+              <w:t xml:space="preserve"> </w:t>
+            </w:r>
+            <w:proofErr w:type="spellStart"/>
+            <w:r>
+              <w:rPr>
+                <w:b w:val="0"/>
+                <w:bCs w:val="0"/>
+                <w:color w:val="auto"/>
+              </w:rPr>
+              <w:t>project</w:t>
+            </w:r>
+            <w:proofErr w:type="spellEnd"/>
+            <w:r>
+              <w:rPr>
+                <w:b w:val="0"/>
+                <w:bCs w:val="0"/>
+                <w:color w:val="auto"/>
+              </w:rPr>
+              <w:t xml:space="preserve"> </w:t>
+            </w:r>
+            <w:proofErr w:type="spellStart"/>
+            <w:r>
+              <w:rPr>
+                <w:b w:val="0"/>
+                <w:bCs w:val="0"/>
+                <w:color w:val="auto"/>
+              </w:rPr>
+              <w:t>requirements</w:t>
+            </w:r>
+            <w:proofErr w:type="spellEnd"/>
+            <w:r>
+              <w:rPr>
+                <w:b w:val="0"/>
+                <w:bCs w:val="0"/>
+                <w:color w:val="auto"/>
+              </w:rPr>
+              <w:t xml:space="preserve"> </w:t>
+            </w:r>
+            <w:proofErr w:type="spellStart"/>
+            <w:r>
+              <w:rPr>
+                <w:b w:val="0"/>
+                <w:bCs w:val="0"/>
+                <w:color w:val="auto"/>
+              </w:rPr>
+              <w:t>and</w:t>
+            </w:r>
+            <w:proofErr w:type="spellEnd"/>
+            <w:r>
+              <w:rPr>
+                <w:b w:val="0"/>
+                <w:bCs w:val="0"/>
+                <w:color w:val="auto"/>
+              </w:rPr>
+              <w:t xml:space="preserve"> </w:t>
+            </w:r>
+            <w:proofErr w:type="spellStart"/>
+            <w:r>
+              <w:rPr>
+                <w:b w:val="0"/>
+                <w:bCs w:val="0"/>
+                <w:color w:val="auto"/>
+              </w:rPr>
+              <w:t>priorities</w:t>
+            </w:r>
+            <w:proofErr w:type="spellEnd"/>
+            <w:r>
+              <w:rPr>
+                <w:b w:val="0"/>
+                <w:bCs w:val="0"/>
+                <w:color w:val="auto"/>
+              </w:rPr>
+              <w:t xml:space="preserve"> </w:t>
+            </w:r>
+            <w:proofErr w:type="spellStart"/>
+            <w:r>
+              <w:rPr>
+                <w:b w:val="0"/>
+                <w:bCs w:val="0"/>
+                <w:color w:val="auto"/>
+              </w:rPr>
+              <w:t>may</w:t>
+            </w:r>
+            <w:proofErr w:type="spellEnd"/>
+            <w:r>
+              <w:rPr>
+                <w:b w:val="0"/>
+                <w:bCs w:val="0"/>
+                <w:color w:val="auto"/>
+              </w:rPr>
+              <w:t xml:space="preserve"> </w:t>
+            </w:r>
+            <w:proofErr w:type="spellStart"/>
+            <w:r>
+              <w:rPr>
+                <w:b w:val="0"/>
+                <w:bCs w:val="0"/>
+                <w:color w:val="auto"/>
+              </w:rPr>
+              <w:t>change</w:t>
+            </w:r>
+            <w:proofErr w:type="spellEnd"/>
+            <w:r>
+              <w:rPr>
+                <w:b w:val="0"/>
+                <w:bCs w:val="0"/>
+                <w:color w:val="auto"/>
+              </w:rPr>
+              <w:t xml:space="preserve"> </w:t>
+            </w:r>
+            <w:proofErr w:type="spellStart"/>
+            <w:r>
+              <w:rPr>
+                <w:b w:val="0"/>
+                <w:bCs w:val="0"/>
+                <w:color w:val="auto"/>
+              </w:rPr>
+              <w:t>over</w:t>
+            </w:r>
+            <w:proofErr w:type="spellEnd"/>
+            <w:r>
+              <w:rPr>
+                <w:b w:val="0"/>
+                <w:bCs w:val="0"/>
+                <w:color w:val="auto"/>
+              </w:rPr>
+              <w:t xml:space="preserve"> time. </w:t>
+            </w:r>
+            <w:proofErr w:type="spellStart"/>
+            <w:r>
+              <w:rPr>
+                <w:b w:val="0"/>
+                <w:bCs w:val="0"/>
+                <w:color w:val="auto"/>
+              </w:rPr>
+              <w:t>Scrum</w:t>
+            </w:r>
+            <w:proofErr w:type="spellEnd"/>
+            <w:r>
+              <w:rPr>
+                <w:b w:val="0"/>
+                <w:bCs w:val="0"/>
+                <w:color w:val="auto"/>
+              </w:rPr>
+              <w:t xml:space="preserve"> </w:t>
+            </w:r>
+            <w:proofErr w:type="spellStart"/>
+            <w:r>
+              <w:rPr>
+                <w:b w:val="0"/>
+                <w:bCs w:val="0"/>
+                <w:color w:val="auto"/>
+              </w:rPr>
+              <w:t>breaks</w:t>
+            </w:r>
+            <w:proofErr w:type="spellEnd"/>
+            <w:r>
+              <w:rPr>
+                <w:b w:val="0"/>
+                <w:bCs w:val="0"/>
+                <w:color w:val="auto"/>
+              </w:rPr>
+              <w:t xml:space="preserve"> </w:t>
+            </w:r>
+            <w:proofErr w:type="spellStart"/>
+            <w:r>
+              <w:rPr>
+                <w:b w:val="0"/>
+                <w:bCs w:val="0"/>
+                <w:color w:val="auto"/>
+              </w:rPr>
+              <w:t>down</w:t>
+            </w:r>
+            <w:proofErr w:type="spellEnd"/>
+            <w:r>
+              <w:rPr>
+                <w:b w:val="0"/>
+                <w:bCs w:val="0"/>
+                <w:color w:val="auto"/>
+              </w:rPr>
+              <w:t xml:space="preserve"> </w:t>
+            </w:r>
+            <w:proofErr w:type="spellStart"/>
+            <w:r>
+              <w:rPr>
+                <w:b w:val="0"/>
+                <w:bCs w:val="0"/>
+                <w:color w:val="auto"/>
+              </w:rPr>
+              <w:t>the</w:t>
+            </w:r>
+            <w:proofErr w:type="spellEnd"/>
+            <w:r>
+              <w:rPr>
+                <w:b w:val="0"/>
+                <w:bCs w:val="0"/>
+                <w:color w:val="auto"/>
+              </w:rPr>
+              <w:t xml:space="preserve"> </w:t>
+            </w:r>
+            <w:proofErr w:type="gramStart"/>
+            <w:r>
+              <w:rPr>
+                <w:b w:val="0"/>
+                <w:bCs w:val="0"/>
+                <w:color w:val="auto"/>
+              </w:rPr>
+              <w:t>software</w:t>
+            </w:r>
+            <w:proofErr w:type="gramEnd"/>
+            <w:r>
+              <w:rPr>
+                <w:b w:val="0"/>
+                <w:bCs w:val="0"/>
+                <w:color w:val="auto"/>
+              </w:rPr>
+              <w:t xml:space="preserve"> </w:t>
+            </w:r>
+            <w:proofErr w:type="spellStart"/>
+            <w:r>
+              <w:rPr>
+                <w:b w:val="0"/>
+                <w:bCs w:val="0"/>
+                <w:color w:val="auto"/>
+              </w:rPr>
+              <w:t>into</w:t>
+            </w:r>
+            <w:proofErr w:type="spellEnd"/>
+            <w:r>
+              <w:rPr>
+                <w:b w:val="0"/>
+                <w:bCs w:val="0"/>
+                <w:color w:val="auto"/>
+              </w:rPr>
+              <w:t xml:space="preserve"> </w:t>
+            </w:r>
+            <w:proofErr w:type="spellStart"/>
+            <w:r>
+              <w:rPr>
+                <w:b w:val="0"/>
+                <w:bCs w:val="0"/>
+                <w:color w:val="auto"/>
+              </w:rPr>
+              <w:t>small</w:t>
+            </w:r>
+            <w:proofErr w:type="spellEnd"/>
+            <w:r>
+              <w:rPr>
+                <w:b w:val="0"/>
+                <w:bCs w:val="0"/>
+                <w:color w:val="auto"/>
+              </w:rPr>
+              <w:t xml:space="preserve"> </w:t>
+            </w:r>
+            <w:proofErr w:type="spellStart"/>
+            <w:r>
+              <w:rPr>
+                <w:b w:val="0"/>
+                <w:bCs w:val="0"/>
+                <w:color w:val="auto"/>
+              </w:rPr>
+              <w:t>increments</w:t>
+            </w:r>
+            <w:proofErr w:type="spellEnd"/>
+            <w:r>
+              <w:rPr>
+                <w:b w:val="0"/>
+                <w:bCs w:val="0"/>
+                <w:color w:val="auto"/>
+              </w:rPr>
+              <w:t xml:space="preserve"> </w:t>
+            </w:r>
+            <w:proofErr w:type="spellStart"/>
+            <w:r>
+              <w:rPr>
+                <w:b w:val="0"/>
+                <w:bCs w:val="0"/>
+                <w:color w:val="auto"/>
+              </w:rPr>
+              <w:t>and</w:t>
+            </w:r>
+            <w:proofErr w:type="spellEnd"/>
+            <w:r>
+              <w:rPr>
+                <w:b w:val="0"/>
+                <w:bCs w:val="0"/>
+                <w:color w:val="auto"/>
+              </w:rPr>
+              <w:t xml:space="preserve"> </w:t>
+            </w:r>
+            <w:proofErr w:type="spellStart"/>
+            <w:r>
+              <w:rPr>
+                <w:b w:val="0"/>
+                <w:bCs w:val="0"/>
+                <w:color w:val="auto"/>
+              </w:rPr>
+              <w:t>continuously</w:t>
+            </w:r>
+            <w:proofErr w:type="spellEnd"/>
+            <w:r>
+              <w:rPr>
+                <w:b w:val="0"/>
+                <w:bCs w:val="0"/>
+                <w:color w:val="auto"/>
+              </w:rPr>
+              <w:t xml:space="preserve"> </w:t>
+            </w:r>
+            <w:proofErr w:type="spellStart"/>
+            <w:r>
+              <w:rPr>
+                <w:b w:val="0"/>
+                <w:bCs w:val="0"/>
+                <w:color w:val="auto"/>
+              </w:rPr>
+              <w:t>produces</w:t>
+            </w:r>
+            <w:proofErr w:type="spellEnd"/>
+            <w:r>
+              <w:rPr>
+                <w:b w:val="0"/>
+                <w:bCs w:val="0"/>
+                <w:color w:val="auto"/>
+              </w:rPr>
+              <w:t xml:space="preserve"> </w:t>
+            </w:r>
+            <w:proofErr w:type="spellStart"/>
+            <w:r>
+              <w:rPr>
+                <w:b w:val="0"/>
+                <w:bCs w:val="0"/>
+                <w:color w:val="auto"/>
+              </w:rPr>
+              <w:t>functional</w:t>
+            </w:r>
+            <w:proofErr w:type="spellEnd"/>
+            <w:r>
+              <w:rPr>
+                <w:b w:val="0"/>
+                <w:bCs w:val="0"/>
+                <w:color w:val="auto"/>
+              </w:rPr>
+              <w:t xml:space="preserve"> software </w:t>
+            </w:r>
+            <w:proofErr w:type="spellStart"/>
+            <w:r>
+              <w:rPr>
+                <w:b w:val="0"/>
+                <w:bCs w:val="0"/>
+                <w:color w:val="auto"/>
+              </w:rPr>
+              <w:t>pieces</w:t>
+            </w:r>
+            <w:proofErr w:type="spellEnd"/>
+            <w:r>
+              <w:rPr>
+                <w:b w:val="0"/>
+                <w:bCs w:val="0"/>
+                <w:color w:val="auto"/>
+              </w:rPr>
+              <w:t xml:space="preserve"> </w:t>
+            </w:r>
+            <w:proofErr w:type="spellStart"/>
+            <w:r>
+              <w:rPr>
+                <w:b w:val="0"/>
+                <w:bCs w:val="0"/>
+                <w:color w:val="auto"/>
+              </w:rPr>
+              <w:t>using</w:t>
+            </w:r>
+            <w:proofErr w:type="spellEnd"/>
+            <w:r>
+              <w:rPr>
+                <w:b w:val="0"/>
+                <w:bCs w:val="0"/>
+                <w:color w:val="auto"/>
+              </w:rPr>
+              <w:t xml:space="preserve"> </w:t>
+            </w:r>
+            <w:proofErr w:type="spellStart"/>
+            <w:r>
+              <w:rPr>
+                <w:b w:val="0"/>
+                <w:bCs w:val="0"/>
+                <w:color w:val="auto"/>
+              </w:rPr>
+              <w:t>short-term</w:t>
+            </w:r>
+            <w:proofErr w:type="spellEnd"/>
+            <w:r>
+              <w:rPr>
+                <w:b w:val="0"/>
+                <w:bCs w:val="0"/>
+                <w:color w:val="auto"/>
+              </w:rPr>
+              <w:t xml:space="preserve"> </w:t>
+            </w:r>
+            <w:proofErr w:type="spellStart"/>
+            <w:r>
+              <w:rPr>
+                <w:b w:val="0"/>
+                <w:bCs w:val="0"/>
+                <w:color w:val="auto"/>
+              </w:rPr>
+              <w:t>iterations</w:t>
+            </w:r>
+            <w:proofErr w:type="spellEnd"/>
+            <w:r>
+              <w:rPr>
+                <w:b w:val="0"/>
+                <w:bCs w:val="0"/>
+                <w:color w:val="auto"/>
+              </w:rPr>
+              <w:t xml:space="preserve"> (</w:t>
+            </w:r>
+            <w:proofErr w:type="spellStart"/>
+            <w:r>
+              <w:rPr>
+                <w:b w:val="0"/>
+                <w:bCs w:val="0"/>
+                <w:color w:val="auto"/>
+              </w:rPr>
+              <w:t>sprints</w:t>
+            </w:r>
+            <w:proofErr w:type="spellEnd"/>
+            <w:r>
+              <w:rPr>
+                <w:b w:val="0"/>
+                <w:bCs w:val="0"/>
+                <w:color w:val="auto"/>
+              </w:rPr>
+              <w:t xml:space="preserve">). </w:t>
+            </w:r>
+            <w:proofErr w:type="spellStart"/>
+            <w:r>
+              <w:rPr>
+                <w:b w:val="0"/>
+                <w:bCs w:val="0"/>
+                <w:color w:val="auto"/>
+              </w:rPr>
+              <w:t>This</w:t>
+            </w:r>
+            <w:proofErr w:type="spellEnd"/>
+            <w:r>
+              <w:rPr>
+                <w:b w:val="0"/>
+                <w:bCs w:val="0"/>
+                <w:color w:val="auto"/>
+              </w:rPr>
+              <w:t xml:space="preserve"> </w:t>
+            </w:r>
+            <w:proofErr w:type="spellStart"/>
+            <w:r>
+              <w:rPr>
+                <w:b w:val="0"/>
+                <w:bCs w:val="0"/>
+                <w:color w:val="auto"/>
+              </w:rPr>
+              <w:t>allows</w:t>
+            </w:r>
+            <w:proofErr w:type="spellEnd"/>
+            <w:r>
+              <w:rPr>
+                <w:b w:val="0"/>
+                <w:bCs w:val="0"/>
+                <w:color w:val="auto"/>
+              </w:rPr>
+              <w:t xml:space="preserve"> </w:t>
+            </w:r>
+            <w:proofErr w:type="spellStart"/>
+            <w:r>
+              <w:rPr>
+                <w:b w:val="0"/>
+                <w:bCs w:val="0"/>
+                <w:color w:val="auto"/>
+              </w:rPr>
+              <w:t>the</w:t>
+            </w:r>
+            <w:proofErr w:type="spellEnd"/>
+            <w:r>
+              <w:rPr>
+                <w:b w:val="0"/>
+                <w:bCs w:val="0"/>
+                <w:color w:val="auto"/>
+              </w:rPr>
+              <w:t xml:space="preserve"> </w:t>
+            </w:r>
+            <w:proofErr w:type="spellStart"/>
+            <w:r>
+              <w:rPr>
+                <w:b w:val="0"/>
+                <w:bCs w:val="0"/>
+                <w:color w:val="auto"/>
+              </w:rPr>
+              <w:t>project</w:t>
+            </w:r>
+            <w:proofErr w:type="spellEnd"/>
+            <w:r>
+              <w:rPr>
+                <w:b w:val="0"/>
+                <w:bCs w:val="0"/>
+                <w:color w:val="auto"/>
+              </w:rPr>
+              <w:t xml:space="preserve"> </w:t>
+            </w:r>
+            <w:proofErr w:type="spellStart"/>
+            <w:r>
+              <w:rPr>
+                <w:b w:val="0"/>
+                <w:bCs w:val="0"/>
+                <w:color w:val="auto"/>
+              </w:rPr>
+              <w:t>to</w:t>
+            </w:r>
+            <w:proofErr w:type="spellEnd"/>
+            <w:r>
+              <w:rPr>
+                <w:b w:val="0"/>
+                <w:bCs w:val="0"/>
+                <w:color w:val="auto"/>
+              </w:rPr>
+              <w:t xml:space="preserve"> </w:t>
+            </w:r>
+            <w:proofErr w:type="spellStart"/>
+            <w:r>
+              <w:rPr>
+                <w:b w:val="0"/>
+                <w:bCs w:val="0"/>
+                <w:color w:val="auto"/>
+              </w:rPr>
+              <w:t>adapt</w:t>
+            </w:r>
+            <w:proofErr w:type="spellEnd"/>
+            <w:r>
+              <w:rPr>
+                <w:b w:val="0"/>
+                <w:bCs w:val="0"/>
+                <w:color w:val="auto"/>
+              </w:rPr>
+              <w:t xml:space="preserve"> </w:t>
+            </w:r>
+            <w:proofErr w:type="spellStart"/>
+            <w:r>
+              <w:rPr>
+                <w:b w:val="0"/>
+                <w:bCs w:val="0"/>
+                <w:color w:val="auto"/>
+              </w:rPr>
+              <w:t>rapidly</w:t>
+            </w:r>
+            <w:proofErr w:type="spellEnd"/>
+            <w:r>
+              <w:rPr>
+                <w:b w:val="0"/>
+                <w:bCs w:val="0"/>
+                <w:color w:val="auto"/>
+              </w:rPr>
+              <w:t xml:space="preserve"> </w:t>
+            </w:r>
+            <w:proofErr w:type="spellStart"/>
+            <w:r>
+              <w:rPr>
+                <w:b w:val="0"/>
+                <w:bCs w:val="0"/>
+                <w:color w:val="auto"/>
+              </w:rPr>
+              <w:t>to</w:t>
+            </w:r>
+            <w:proofErr w:type="spellEnd"/>
+            <w:r>
+              <w:rPr>
+                <w:b w:val="0"/>
+                <w:bCs w:val="0"/>
+                <w:color w:val="auto"/>
+              </w:rPr>
+              <w:t xml:space="preserve"> </w:t>
+            </w:r>
+            <w:proofErr w:type="spellStart"/>
+            <w:r>
+              <w:rPr>
+                <w:b w:val="0"/>
+                <w:bCs w:val="0"/>
+                <w:color w:val="auto"/>
+              </w:rPr>
+              <w:t>changing</w:t>
+            </w:r>
+            <w:proofErr w:type="spellEnd"/>
+            <w:r>
+              <w:rPr>
+                <w:b w:val="0"/>
+                <w:bCs w:val="0"/>
+                <w:color w:val="auto"/>
+              </w:rPr>
+              <w:t xml:space="preserve"> </w:t>
+            </w:r>
+            <w:proofErr w:type="spellStart"/>
+            <w:r>
+              <w:rPr>
+                <w:b w:val="0"/>
+                <w:bCs w:val="0"/>
+                <w:color w:val="auto"/>
+              </w:rPr>
+              <w:t>requirements</w:t>
+            </w:r>
+            <w:proofErr w:type="spellEnd"/>
+            <w:r>
+              <w:rPr>
+                <w:b w:val="0"/>
+                <w:bCs w:val="0"/>
+                <w:color w:val="auto"/>
+              </w:rPr>
+              <w:t>.</w:t>
+            </w:r>
+          </w:p>
+          <w:p>
+            <w:pPr>
+              <w:spacing w:line="276" w:lineRule="auto"/>
+            </w:pPr>
+          </w:p>
+          <w:p>
+            <w:pPr>
+              <w:spacing w:line="276" w:lineRule="auto"/>
+              <w:rPr>
+                <w:color w:val="auto"/>
+              </w:rPr>
+            </w:pPr>
+            <w:proofErr w:type="spellStart"/>
+            <w:r>
+              <w:rPr>
+                <w:color w:val="auto"/>
+              </w:rPr>
+              <w:t>Customer</w:t>
+            </w:r>
+            <w:proofErr w:type="spellEnd"/>
+            <w:r>
+              <w:rPr>
+                <w:color w:val="auto"/>
+              </w:rPr>
+              <w:t xml:space="preserve"> </w:t>
+            </w:r>
+            <w:proofErr w:type="spellStart"/>
+            <w:r>
+              <w:rPr>
+                <w:color w:val="auto"/>
+              </w:rPr>
+              <w:t>Focus</w:t>
+            </w:r>
+            <w:proofErr w:type="spellEnd"/>
+            <w:r>
+              <w:rPr>
+                <w:color w:val="auto"/>
+              </w:rPr>
+              <w:t>:</w:t>
+            </w:r>
+            <w:r>
+              <w:rPr>
+                <w:b w:val="0"/>
+                <w:bCs w:val="0"/>
+                <w:color w:val="auto"/>
+              </w:rPr>
+              <w:t xml:space="preserve"> </w:t>
+            </w:r>
+            <w:proofErr w:type="spellStart"/>
+            <w:r>
+              <w:rPr>
+                <w:b w:val="0"/>
+                <w:bCs w:val="0"/>
+                <w:color w:val="auto"/>
+              </w:rPr>
+              <w:t>Scrum</w:t>
+            </w:r>
+            <w:proofErr w:type="spellEnd"/>
+            <w:r>
+              <w:rPr>
+                <w:b w:val="0"/>
+                <w:bCs w:val="0"/>
+                <w:color w:val="auto"/>
+              </w:rPr>
+              <w:t xml:space="preserve"> </w:t>
+            </w:r>
+            <w:proofErr w:type="spellStart"/>
+            <w:r>
+              <w:rPr>
+                <w:b w:val="0"/>
+                <w:bCs w:val="0"/>
+                <w:color w:val="auto"/>
+              </w:rPr>
+              <w:t>develops</w:t>
+            </w:r>
+            <w:proofErr w:type="spellEnd"/>
+            <w:r>
+              <w:rPr>
+                <w:b w:val="0"/>
+                <w:bCs w:val="0"/>
+                <w:color w:val="auto"/>
+              </w:rPr>
+              <w:t xml:space="preserve"> </w:t>
+            </w:r>
+            <w:proofErr w:type="gramStart"/>
+            <w:r>
+              <w:rPr>
+                <w:b w:val="0"/>
+                <w:bCs w:val="0"/>
+                <w:color w:val="auto"/>
+              </w:rPr>
+              <w:t>software</w:t>
+            </w:r>
+            <w:proofErr w:type="gramEnd"/>
+            <w:r>
+              <w:rPr>
+                <w:b w:val="0"/>
+                <w:bCs w:val="0"/>
+                <w:color w:val="auto"/>
+              </w:rPr>
+              <w:t xml:space="preserve"> </w:t>
+            </w:r>
+            <w:proofErr w:type="spellStart"/>
+            <w:r>
+              <w:rPr>
+                <w:b w:val="0"/>
+                <w:bCs w:val="0"/>
+                <w:color w:val="auto"/>
+              </w:rPr>
+              <w:t>based</w:t>
+            </w:r>
+            <w:proofErr w:type="spellEnd"/>
+            <w:r>
+              <w:rPr>
+                <w:b w:val="0"/>
+                <w:bCs w:val="0"/>
+                <w:color w:val="auto"/>
+              </w:rPr>
+              <w:t xml:space="preserve"> on </w:t>
+            </w:r>
+            <w:proofErr w:type="spellStart"/>
+            <w:r>
+              <w:rPr>
+                <w:b w:val="0"/>
+                <w:bCs w:val="0"/>
+                <w:color w:val="auto"/>
+              </w:rPr>
+              <w:t>customer</w:t>
+            </w:r>
+            <w:proofErr w:type="spellEnd"/>
+            <w:r>
+              <w:rPr>
+                <w:b w:val="0"/>
+                <w:bCs w:val="0"/>
+                <w:color w:val="auto"/>
+              </w:rPr>
+              <w:t xml:space="preserve"> </w:t>
+            </w:r>
+            <w:proofErr w:type="spellStart"/>
+            <w:r>
+              <w:rPr>
+                <w:b w:val="0"/>
+                <w:bCs w:val="0"/>
+                <w:color w:val="auto"/>
+              </w:rPr>
+              <w:t>feedback</w:t>
+            </w:r>
+            <w:proofErr w:type="spellEnd"/>
+            <w:r>
+              <w:rPr>
+                <w:b w:val="0"/>
+                <w:bCs w:val="0"/>
+                <w:color w:val="auto"/>
+              </w:rPr>
+              <w:t xml:space="preserve"> </w:t>
+            </w:r>
+            <w:proofErr w:type="spellStart"/>
+            <w:r>
+              <w:rPr>
+                <w:b w:val="0"/>
+                <w:bCs w:val="0"/>
+                <w:color w:val="auto"/>
+              </w:rPr>
+              <w:t>by</w:t>
+            </w:r>
+            <w:proofErr w:type="spellEnd"/>
+            <w:r>
+              <w:rPr>
+                <w:b w:val="0"/>
+                <w:bCs w:val="0"/>
+                <w:color w:val="auto"/>
+              </w:rPr>
+              <w:t xml:space="preserve"> </w:t>
+            </w:r>
+            <w:proofErr w:type="spellStart"/>
+            <w:r>
+              <w:rPr>
+                <w:b w:val="0"/>
+                <w:bCs w:val="0"/>
+                <w:color w:val="auto"/>
+              </w:rPr>
+              <w:t>delivering</w:t>
+            </w:r>
+            <w:proofErr w:type="spellEnd"/>
+            <w:r>
+              <w:rPr>
+                <w:b w:val="0"/>
+                <w:bCs w:val="0"/>
+                <w:color w:val="auto"/>
+              </w:rPr>
+              <w:t xml:space="preserve"> it </w:t>
+            </w:r>
+            <w:proofErr w:type="spellStart"/>
+            <w:r>
+              <w:rPr>
+                <w:b w:val="0"/>
+                <w:bCs w:val="0"/>
+                <w:color w:val="auto"/>
+              </w:rPr>
+              <w:t>to</w:t>
+            </w:r>
+            <w:proofErr w:type="spellEnd"/>
+            <w:r>
+              <w:rPr>
+                <w:b w:val="0"/>
+                <w:bCs w:val="0"/>
+                <w:color w:val="auto"/>
+              </w:rPr>
+              <w:t xml:space="preserve"> </w:t>
+            </w:r>
+            <w:proofErr w:type="spellStart"/>
+            <w:r>
+              <w:rPr>
+                <w:b w:val="0"/>
+                <w:bCs w:val="0"/>
+                <w:color w:val="auto"/>
+              </w:rPr>
+              <w:t>the</w:t>
+            </w:r>
+            <w:proofErr w:type="spellEnd"/>
+            <w:r>
+              <w:rPr>
+                <w:b w:val="0"/>
+                <w:bCs w:val="0"/>
+                <w:color w:val="auto"/>
+              </w:rPr>
+              <w:t xml:space="preserve"> </w:t>
+            </w:r>
+            <w:proofErr w:type="spellStart"/>
+            <w:r>
+              <w:rPr>
+                <w:b w:val="0"/>
+                <w:bCs w:val="0"/>
+                <w:color w:val="auto"/>
+              </w:rPr>
+              <w:t>customer</w:t>
+            </w:r>
+            <w:proofErr w:type="spellEnd"/>
+            <w:r>
+              <w:rPr>
+                <w:b w:val="0"/>
+                <w:bCs w:val="0"/>
+                <w:color w:val="auto"/>
+              </w:rPr>
+              <w:t xml:space="preserve"> </w:t>
+            </w:r>
+            <w:proofErr w:type="spellStart"/>
+            <w:r>
+              <w:rPr>
+                <w:b w:val="0"/>
+                <w:bCs w:val="0"/>
+                <w:color w:val="auto"/>
+              </w:rPr>
+              <w:t>early</w:t>
+            </w:r>
+            <w:proofErr w:type="spellEnd"/>
+            <w:r>
+              <w:rPr>
+                <w:b w:val="0"/>
+                <w:bCs w:val="0"/>
+                <w:color w:val="auto"/>
+              </w:rPr>
+              <w:t xml:space="preserve"> </w:t>
+            </w:r>
+            <w:proofErr w:type="spellStart"/>
+            <w:r>
+              <w:rPr>
+                <w:b w:val="0"/>
+                <w:bCs w:val="0"/>
+                <w:color w:val="auto"/>
+              </w:rPr>
+              <w:t>and</w:t>
+            </w:r>
+            <w:proofErr w:type="spellEnd"/>
+            <w:r>
+              <w:rPr>
+                <w:b w:val="0"/>
+                <w:bCs w:val="0"/>
+                <w:color w:val="auto"/>
+              </w:rPr>
+              <w:t xml:space="preserve"> at </w:t>
+            </w:r>
+            <w:proofErr w:type="spellStart"/>
+            <w:r>
+              <w:rPr>
+                <w:b w:val="0"/>
+                <w:bCs w:val="0"/>
+                <w:color w:val="auto"/>
+              </w:rPr>
+              <w:t>regular</w:t>
+            </w:r>
+            <w:proofErr w:type="spellEnd"/>
+            <w:r>
+              <w:rPr>
+                <w:b w:val="0"/>
+                <w:bCs w:val="0"/>
+                <w:color w:val="auto"/>
+              </w:rPr>
+              <w:t xml:space="preserve"> </w:t>
+            </w:r>
+            <w:proofErr w:type="spellStart"/>
+            <w:r>
+              <w:rPr>
+                <w:b w:val="0"/>
+                <w:bCs w:val="0"/>
+                <w:color w:val="auto"/>
+              </w:rPr>
+              <w:t>intervals</w:t>
+            </w:r>
+            <w:proofErr w:type="spellEnd"/>
+            <w:r>
+              <w:rPr>
+                <w:b w:val="0"/>
+                <w:bCs w:val="0"/>
+                <w:color w:val="auto"/>
+              </w:rPr>
+              <w:t xml:space="preserve">. </w:t>
+            </w:r>
+            <w:proofErr w:type="spellStart"/>
+            <w:r>
+              <w:rPr>
+                <w:b w:val="0"/>
+                <w:bCs w:val="0"/>
+                <w:color w:val="auto"/>
+              </w:rPr>
+              <w:t>This</w:t>
+            </w:r>
+            <w:proofErr w:type="spellEnd"/>
+            <w:r>
+              <w:rPr>
+                <w:b w:val="0"/>
+                <w:bCs w:val="0"/>
+                <w:color w:val="auto"/>
+              </w:rPr>
+              <w:t xml:space="preserve"> </w:t>
+            </w:r>
+            <w:proofErr w:type="spellStart"/>
+            <w:r>
+              <w:rPr>
+                <w:b w:val="0"/>
+                <w:bCs w:val="0"/>
+                <w:color w:val="auto"/>
+              </w:rPr>
+              <w:t>provides</w:t>
+            </w:r>
+            <w:proofErr w:type="spellEnd"/>
+            <w:r>
+              <w:rPr>
+                <w:b w:val="0"/>
+                <w:bCs w:val="0"/>
+                <w:color w:val="auto"/>
+              </w:rPr>
+              <w:t xml:space="preserve"> </w:t>
+            </w:r>
+            <w:proofErr w:type="spellStart"/>
+            <w:r>
+              <w:rPr>
+                <w:b w:val="0"/>
+                <w:bCs w:val="0"/>
+                <w:color w:val="auto"/>
+              </w:rPr>
+              <w:t>early</w:t>
+            </w:r>
+            <w:proofErr w:type="spellEnd"/>
+            <w:r>
+              <w:rPr>
+                <w:b w:val="0"/>
+                <w:bCs w:val="0"/>
+                <w:color w:val="auto"/>
+              </w:rPr>
+              <w:t xml:space="preserve"> </w:t>
+            </w:r>
+            <w:proofErr w:type="spellStart"/>
+            <w:r>
+              <w:rPr>
+                <w:b w:val="0"/>
+                <w:bCs w:val="0"/>
+                <w:color w:val="auto"/>
+              </w:rPr>
+              <w:t>value</w:t>
+            </w:r>
+            <w:proofErr w:type="spellEnd"/>
+            <w:r>
+              <w:rPr>
+                <w:b w:val="0"/>
+                <w:bCs w:val="0"/>
+                <w:color w:val="auto"/>
+              </w:rPr>
+              <w:t xml:space="preserve"> </w:t>
+            </w:r>
+            <w:proofErr w:type="spellStart"/>
+            <w:r>
+              <w:rPr>
+                <w:b w:val="0"/>
+                <w:bCs w:val="0"/>
+                <w:color w:val="auto"/>
+              </w:rPr>
+              <w:t>to</w:t>
+            </w:r>
+            <w:proofErr w:type="spellEnd"/>
+            <w:r>
+              <w:rPr>
+                <w:b w:val="0"/>
+                <w:bCs w:val="0"/>
+                <w:color w:val="auto"/>
+              </w:rPr>
+              <w:t xml:space="preserve"> </w:t>
+            </w:r>
+            <w:proofErr w:type="spellStart"/>
+            <w:r>
+              <w:rPr>
+                <w:b w:val="0"/>
+                <w:bCs w:val="0"/>
+                <w:color w:val="auto"/>
+              </w:rPr>
+              <w:t>the</w:t>
+            </w:r>
+            <w:proofErr w:type="spellEnd"/>
+            <w:r>
+              <w:rPr>
+                <w:b w:val="0"/>
+                <w:bCs w:val="0"/>
+                <w:color w:val="auto"/>
+              </w:rPr>
+              <w:t xml:space="preserve"> </w:t>
+            </w:r>
+            <w:proofErr w:type="spellStart"/>
+            <w:r>
+              <w:rPr>
+                <w:b w:val="0"/>
+                <w:bCs w:val="0"/>
+                <w:color w:val="auto"/>
+              </w:rPr>
+              <w:t>customer</w:t>
+            </w:r>
+            <w:proofErr w:type="spellEnd"/>
+            <w:r>
+              <w:rPr>
+                <w:b w:val="0"/>
+                <w:bCs w:val="0"/>
+                <w:color w:val="auto"/>
+              </w:rPr>
+              <w:t xml:space="preserve">, </w:t>
+            </w:r>
+            <w:proofErr w:type="spellStart"/>
+            <w:r>
+              <w:rPr>
+                <w:b w:val="0"/>
+                <w:bCs w:val="0"/>
+                <w:color w:val="auto"/>
+              </w:rPr>
+              <w:t>helps</w:t>
+            </w:r>
+            <w:proofErr w:type="spellEnd"/>
+            <w:r>
+              <w:rPr>
+                <w:b w:val="0"/>
+                <w:bCs w:val="0"/>
+                <w:color w:val="auto"/>
+              </w:rPr>
+              <w:t xml:space="preserve"> </w:t>
+            </w:r>
+            <w:proofErr w:type="spellStart"/>
+            <w:r>
+              <w:rPr>
+                <w:b w:val="0"/>
+                <w:bCs w:val="0"/>
+                <w:color w:val="auto"/>
+              </w:rPr>
+              <w:t>better</w:t>
+            </w:r>
+            <w:proofErr w:type="spellEnd"/>
+            <w:r>
+              <w:rPr>
+                <w:b w:val="0"/>
+                <w:bCs w:val="0"/>
+                <w:color w:val="auto"/>
+              </w:rPr>
+              <w:t xml:space="preserve"> </w:t>
+            </w:r>
+            <w:proofErr w:type="spellStart"/>
+            <w:r>
+              <w:rPr>
+                <w:b w:val="0"/>
+                <w:bCs w:val="0"/>
+                <w:color w:val="auto"/>
+              </w:rPr>
+              <w:t>understand</w:t>
+            </w:r>
+            <w:proofErr w:type="spellEnd"/>
+            <w:r>
+              <w:rPr>
+                <w:b w:val="0"/>
+                <w:bCs w:val="0"/>
+                <w:color w:val="auto"/>
+              </w:rPr>
+              <w:t xml:space="preserve"> </w:t>
+            </w:r>
+            <w:proofErr w:type="spellStart"/>
+            <w:r>
+              <w:rPr>
+                <w:b w:val="0"/>
+                <w:bCs w:val="0"/>
+                <w:color w:val="auto"/>
+              </w:rPr>
+              <w:t>requirements</w:t>
+            </w:r>
+            <w:proofErr w:type="spellEnd"/>
+            <w:r>
+              <w:rPr>
+                <w:b w:val="0"/>
+                <w:bCs w:val="0"/>
+                <w:color w:val="auto"/>
+              </w:rPr>
+              <w:t xml:space="preserve"> </w:t>
+            </w:r>
+            <w:proofErr w:type="spellStart"/>
+            <w:r>
+              <w:rPr>
+                <w:b w:val="0"/>
+                <w:bCs w:val="0"/>
+                <w:color w:val="auto"/>
+              </w:rPr>
+              <w:t>based</w:t>
+            </w:r>
+            <w:proofErr w:type="spellEnd"/>
+            <w:r>
+              <w:rPr>
+                <w:b w:val="0"/>
+                <w:bCs w:val="0"/>
+                <w:color w:val="auto"/>
+              </w:rPr>
+              <w:t xml:space="preserve"> on </w:t>
+            </w:r>
+            <w:proofErr w:type="spellStart"/>
+            <w:r>
+              <w:rPr>
+                <w:b w:val="0"/>
+                <w:bCs w:val="0"/>
+                <w:color w:val="auto"/>
+              </w:rPr>
+              <w:t>customer</w:t>
+            </w:r>
+            <w:proofErr w:type="spellEnd"/>
+            <w:r>
+              <w:rPr>
+                <w:b w:val="0"/>
+                <w:bCs w:val="0"/>
+                <w:color w:val="auto"/>
+              </w:rPr>
+              <w:t xml:space="preserve"> </w:t>
+            </w:r>
+            <w:proofErr w:type="spellStart"/>
+            <w:r>
+              <w:rPr>
+                <w:b w:val="0"/>
+                <w:bCs w:val="0"/>
+                <w:color w:val="auto"/>
+              </w:rPr>
+              <w:t>feedback</w:t>
+            </w:r>
+            <w:proofErr w:type="spellEnd"/>
+            <w:r>
+              <w:rPr>
+                <w:b w:val="0"/>
+                <w:bCs w:val="0"/>
+                <w:color w:val="auto"/>
+              </w:rPr>
+              <w:t xml:space="preserve">, </w:t>
+            </w:r>
+            <w:proofErr w:type="spellStart"/>
+            <w:r>
+              <w:rPr>
+                <w:b w:val="0"/>
+                <w:bCs w:val="0"/>
+                <w:color w:val="auto"/>
+              </w:rPr>
+              <w:t>and</w:t>
+            </w:r>
+            <w:proofErr w:type="spellEnd"/>
+            <w:r>
+              <w:rPr>
+                <w:b w:val="0"/>
+                <w:bCs w:val="0"/>
+                <w:color w:val="auto"/>
+              </w:rPr>
+              <w:t xml:space="preserve"> </w:t>
+            </w:r>
+            <w:proofErr w:type="spellStart"/>
+            <w:r>
+              <w:rPr>
+                <w:b w:val="0"/>
+                <w:bCs w:val="0"/>
+                <w:color w:val="auto"/>
+              </w:rPr>
+              <w:t>consequently</w:t>
+            </w:r>
+            <w:proofErr w:type="spellEnd"/>
+            <w:r>
+              <w:rPr>
+                <w:b w:val="0"/>
+                <w:bCs w:val="0"/>
+                <w:color w:val="auto"/>
+              </w:rPr>
+              <w:t xml:space="preserve"> </w:t>
+            </w:r>
+            <w:proofErr w:type="spellStart"/>
+            <w:r>
+              <w:rPr>
+                <w:b w:val="0"/>
+                <w:bCs w:val="0"/>
+                <w:color w:val="auto"/>
+              </w:rPr>
+              <w:t>increases</w:t>
+            </w:r>
+            <w:proofErr w:type="spellEnd"/>
+            <w:r>
+              <w:rPr>
+                <w:b w:val="0"/>
+                <w:bCs w:val="0"/>
+                <w:color w:val="auto"/>
+              </w:rPr>
+              <w:t xml:space="preserve"> </w:t>
+            </w:r>
+            <w:proofErr w:type="spellStart"/>
+            <w:r>
+              <w:rPr>
+                <w:b w:val="0"/>
+                <w:bCs w:val="0"/>
+                <w:color w:val="auto"/>
+              </w:rPr>
+              <w:t>customer</w:t>
+            </w:r>
+            <w:proofErr w:type="spellEnd"/>
+            <w:r>
+              <w:rPr>
+                <w:b w:val="0"/>
+                <w:bCs w:val="0"/>
+                <w:color w:val="auto"/>
+              </w:rPr>
+              <w:t xml:space="preserve"> </w:t>
+            </w:r>
+            <w:proofErr w:type="spellStart"/>
+            <w:r>
+              <w:rPr>
+                <w:b w:val="0"/>
+                <w:bCs w:val="0"/>
+                <w:color w:val="auto"/>
+              </w:rPr>
+              <w:t>satisfaction</w:t>
+            </w:r>
+            <w:proofErr w:type="spellEnd"/>
+            <w:r>
+              <w:rPr>
+                <w:b w:val="0"/>
+                <w:bCs w:val="0"/>
+                <w:color w:val="auto"/>
+              </w:rPr>
+              <w:t>.</w:t>
+            </w:r>
+          </w:p>
+          <w:p>
+            <w:pPr>
+              <w:spacing w:line="276" w:lineRule="auto"/>
+            </w:pPr>
+          </w:p>
+          <w:p>
+            <w:pPr>
+              <w:spacing w:line="276" w:lineRule="auto"/>
+              <w:rPr>
+                <w:color w:val="auto"/>
+              </w:rPr>
+            </w:pPr>
+            <w:r>
+              <w:rPr>
+                <w:color w:val="auto"/>
+              </w:rPr>
+              <w:t>Team Collaboration:</w:t>
+            </w:r>
+            <w:r>
+              <w:rPr>
+                <w:b w:val="0"/>
+                <w:bCs w:val="0"/>
+                <w:color w:val="auto"/>
+              </w:rPr>
+              <w:t xml:space="preserve"> </w:t>
+            </w:r>
+            <w:proofErr w:type="spellStart"/>
+            <w:r>
+              <w:rPr>
+                <w:b w:val="0"/>
+                <w:bCs w:val="0"/>
+                <w:color w:val="auto"/>
+              </w:rPr>
+              <w:t>Scrum</w:t>
+            </w:r>
+            <w:proofErr w:type="spellEnd"/>
+            <w:r>
+              <w:rPr>
+                <w:b w:val="0"/>
+                <w:bCs w:val="0"/>
+                <w:color w:val="auto"/>
+              </w:rPr>
+              <w:t xml:space="preserve"> </w:t>
+            </w:r>
+            <w:proofErr w:type="spellStart"/>
+            <w:r>
+              <w:rPr>
+                <w:b w:val="0"/>
+                <w:bCs w:val="0"/>
+                <w:color w:val="auto"/>
+              </w:rPr>
+              <w:t>encourages</w:t>
+            </w:r>
+            <w:proofErr w:type="spellEnd"/>
+            <w:r>
+              <w:rPr>
+                <w:b w:val="0"/>
+                <w:bCs w:val="0"/>
+                <w:color w:val="auto"/>
+              </w:rPr>
+              <w:t xml:space="preserve"> </w:t>
+            </w:r>
+            <w:proofErr w:type="spellStart"/>
+            <w:r>
+              <w:rPr>
+                <w:b w:val="0"/>
+                <w:bCs w:val="0"/>
+                <w:color w:val="auto"/>
+              </w:rPr>
+              <w:t>effective</w:t>
+            </w:r>
+            <w:proofErr w:type="spellEnd"/>
+            <w:r>
+              <w:rPr>
+                <w:b w:val="0"/>
+                <w:bCs w:val="0"/>
+                <w:color w:val="auto"/>
+              </w:rPr>
+              <w:t xml:space="preserve"> </w:t>
+            </w:r>
+            <w:proofErr w:type="spellStart"/>
+            <w:r>
+              <w:rPr>
+                <w:b w:val="0"/>
+                <w:bCs w:val="0"/>
+                <w:color w:val="auto"/>
+              </w:rPr>
+              <w:t>collaboration</w:t>
+            </w:r>
+            <w:proofErr w:type="spellEnd"/>
+            <w:r>
+              <w:rPr>
+                <w:b w:val="0"/>
+                <w:bCs w:val="0"/>
+                <w:color w:val="auto"/>
+              </w:rPr>
+              <w:t xml:space="preserve"> </w:t>
+            </w:r>
+            <w:proofErr w:type="spellStart"/>
+            <w:r>
+              <w:rPr>
+                <w:b w:val="0"/>
+                <w:bCs w:val="0"/>
+                <w:color w:val="auto"/>
+              </w:rPr>
+              <w:t>within</w:t>
+            </w:r>
+            <w:proofErr w:type="spellEnd"/>
+            <w:r>
+              <w:rPr>
+                <w:b w:val="0"/>
+                <w:bCs w:val="0"/>
+                <w:color w:val="auto"/>
+              </w:rPr>
+              <w:t xml:space="preserve"> </w:t>
+            </w:r>
+            <w:proofErr w:type="spellStart"/>
+            <w:r>
+              <w:rPr>
+                <w:b w:val="0"/>
+                <w:bCs w:val="0"/>
+                <w:color w:val="auto"/>
+              </w:rPr>
+              <w:t>the</w:t>
+            </w:r>
+            <w:proofErr w:type="spellEnd"/>
+            <w:r>
+              <w:rPr>
+                <w:b w:val="0"/>
+                <w:bCs w:val="0"/>
+                <w:color w:val="auto"/>
+              </w:rPr>
+              <w:t xml:space="preserve"> </w:t>
+            </w:r>
+            <w:proofErr w:type="spellStart"/>
+            <w:r>
+              <w:rPr>
+                <w:b w:val="0"/>
+                <w:bCs w:val="0"/>
+                <w:color w:val="auto"/>
+              </w:rPr>
+              <w:t>project</w:t>
+            </w:r>
+            <w:proofErr w:type="spellEnd"/>
+            <w:r>
+              <w:rPr>
+                <w:b w:val="0"/>
+                <w:bCs w:val="0"/>
+                <w:color w:val="auto"/>
+              </w:rPr>
+              <w:t xml:space="preserve"> </w:t>
+            </w:r>
+            <w:proofErr w:type="spellStart"/>
+            <w:r>
+              <w:rPr>
+                <w:b w:val="0"/>
+                <w:bCs w:val="0"/>
+                <w:color w:val="auto"/>
+              </w:rPr>
+              <w:t>team</w:t>
+            </w:r>
+            <w:proofErr w:type="spellEnd"/>
+            <w:r>
+              <w:rPr>
+                <w:b w:val="0"/>
+                <w:bCs w:val="0"/>
+                <w:color w:val="auto"/>
+              </w:rPr>
+              <w:t xml:space="preserve">. Daily </w:t>
+            </w:r>
+            <w:proofErr w:type="spellStart"/>
+            <w:r>
+              <w:rPr>
+                <w:b w:val="0"/>
+                <w:bCs w:val="0"/>
+                <w:color w:val="auto"/>
+              </w:rPr>
+              <w:t>stand-up</w:t>
+            </w:r>
+            <w:proofErr w:type="spellEnd"/>
+            <w:r>
+              <w:rPr>
+                <w:b w:val="0"/>
+                <w:bCs w:val="0"/>
+                <w:color w:val="auto"/>
+              </w:rPr>
+              <w:t xml:space="preserve"> </w:t>
+            </w:r>
+            <w:proofErr w:type="spellStart"/>
+            <w:r>
+              <w:rPr>
+                <w:b w:val="0"/>
+                <w:bCs w:val="0"/>
+                <w:color w:val="auto"/>
+              </w:rPr>
+              <w:t>meetings</w:t>
+            </w:r>
+            <w:proofErr w:type="spellEnd"/>
+            <w:r>
+              <w:rPr>
+                <w:b w:val="0"/>
+                <w:bCs w:val="0"/>
+                <w:color w:val="auto"/>
+              </w:rPr>
+              <w:t xml:space="preserve">, </w:t>
+            </w:r>
+            <w:proofErr w:type="spellStart"/>
+            <w:r>
+              <w:rPr>
+                <w:b w:val="0"/>
+                <w:bCs w:val="0"/>
+                <w:color w:val="auto"/>
+              </w:rPr>
+              <w:t>regular</w:t>
+            </w:r>
+            <w:proofErr w:type="spellEnd"/>
+            <w:r>
+              <w:rPr>
+                <w:b w:val="0"/>
+                <w:bCs w:val="0"/>
+                <w:color w:val="auto"/>
+              </w:rPr>
+              <w:t xml:space="preserve"> sprint </w:t>
+            </w:r>
+            <w:proofErr w:type="spellStart"/>
+            <w:r>
+              <w:rPr>
+                <w:b w:val="0"/>
+                <w:bCs w:val="0"/>
+                <w:color w:val="auto"/>
+              </w:rPr>
+              <w:t>review</w:t>
+            </w:r>
+            <w:proofErr w:type="spellEnd"/>
+            <w:r>
+              <w:rPr>
+                <w:b w:val="0"/>
+                <w:bCs w:val="0"/>
+                <w:color w:val="auto"/>
+              </w:rPr>
+              <w:t xml:space="preserve">, </w:t>
+            </w:r>
+            <w:proofErr w:type="spellStart"/>
+            <w:r>
+              <w:rPr>
+                <w:b w:val="0"/>
+                <w:bCs w:val="0"/>
+                <w:color w:val="auto"/>
+              </w:rPr>
+              <w:t>and</w:t>
+            </w:r>
+            <w:proofErr w:type="spellEnd"/>
+            <w:r>
+              <w:rPr>
+                <w:b w:val="0"/>
+                <w:bCs w:val="0"/>
+                <w:color w:val="auto"/>
+              </w:rPr>
+              <w:t xml:space="preserve"> </w:t>
+            </w:r>
+            <w:proofErr w:type="spellStart"/>
+            <w:r>
+              <w:rPr>
+                <w:b w:val="0"/>
+                <w:bCs w:val="0"/>
+                <w:color w:val="auto"/>
+              </w:rPr>
+              <w:t>retrospective</w:t>
+            </w:r>
+            <w:proofErr w:type="spellEnd"/>
+            <w:r>
+              <w:rPr>
+                <w:b w:val="0"/>
+                <w:bCs w:val="0"/>
+                <w:color w:val="auto"/>
+              </w:rPr>
+              <w:t xml:space="preserve"> </w:t>
+            </w:r>
+            <w:proofErr w:type="spellStart"/>
+            <w:r>
+              <w:rPr>
+                <w:b w:val="0"/>
+                <w:bCs w:val="0"/>
+                <w:color w:val="auto"/>
+              </w:rPr>
+              <w:t>meetings</w:t>
+            </w:r>
+            <w:proofErr w:type="spellEnd"/>
+            <w:r>
+              <w:rPr>
+                <w:b w:val="0"/>
+                <w:bCs w:val="0"/>
+                <w:color w:val="auto"/>
+              </w:rPr>
+              <w:t xml:space="preserve"> </w:t>
+            </w:r>
+            <w:proofErr w:type="spellStart"/>
+            <w:r>
+              <w:rPr>
+                <w:b w:val="0"/>
+                <w:bCs w:val="0"/>
+                <w:color w:val="auto"/>
+              </w:rPr>
+              <w:t>strengthen</w:t>
+            </w:r>
+            <w:proofErr w:type="spellEnd"/>
+            <w:r>
+              <w:rPr>
+                <w:b w:val="0"/>
+                <w:bCs w:val="0"/>
+                <w:color w:val="auto"/>
+              </w:rPr>
+              <w:t xml:space="preserve"> </w:t>
+            </w:r>
+            <w:proofErr w:type="spellStart"/>
+            <w:r>
+              <w:rPr>
+                <w:b w:val="0"/>
+                <w:bCs w:val="0"/>
+                <w:color w:val="auto"/>
+              </w:rPr>
+              <w:t>team</w:t>
+            </w:r>
+            <w:proofErr w:type="spellEnd"/>
+            <w:r>
+              <w:rPr>
+                <w:b w:val="0"/>
+                <w:bCs w:val="0"/>
+                <w:color w:val="auto"/>
+              </w:rPr>
+              <w:t xml:space="preserve"> </w:t>
+            </w:r>
+            <w:proofErr w:type="spellStart"/>
+            <w:r>
+              <w:rPr>
+                <w:b w:val="0"/>
+                <w:bCs w:val="0"/>
+                <w:color w:val="auto"/>
+              </w:rPr>
+              <w:t>communication</w:t>
+            </w:r>
+            <w:proofErr w:type="spellEnd"/>
+            <w:r>
+              <w:rPr>
+                <w:b w:val="0"/>
+                <w:bCs w:val="0"/>
+                <w:color w:val="auto"/>
+              </w:rPr>
+              <w:t xml:space="preserve">, </w:t>
+            </w:r>
+            <w:proofErr w:type="spellStart"/>
+            <w:r>
+              <w:rPr>
+                <w:b w:val="0"/>
+                <w:bCs w:val="0"/>
+                <w:color w:val="auto"/>
+              </w:rPr>
+              <w:t>enable</w:t>
+            </w:r>
+            <w:proofErr w:type="spellEnd"/>
+            <w:r>
+              <w:rPr>
+                <w:b w:val="0"/>
+                <w:bCs w:val="0"/>
+                <w:color w:val="auto"/>
+              </w:rPr>
+              <w:t xml:space="preserve"> problem-</w:t>
+            </w:r>
+            <w:proofErr w:type="spellStart"/>
+            <w:r>
+              <w:rPr>
+                <w:b w:val="0"/>
+                <w:bCs w:val="0"/>
+                <w:color w:val="auto"/>
+              </w:rPr>
+              <w:t>solving</w:t>
+            </w:r>
+            <w:proofErr w:type="spellEnd"/>
+            <w:r>
+              <w:rPr>
+                <w:b w:val="0"/>
+                <w:bCs w:val="0"/>
+                <w:color w:val="auto"/>
+              </w:rPr>
+              <w:t xml:space="preserve">, </w:t>
+            </w:r>
+            <w:proofErr w:type="spellStart"/>
+            <w:r>
+              <w:rPr>
+                <w:b w:val="0"/>
+                <w:bCs w:val="0"/>
+                <w:color w:val="auto"/>
+              </w:rPr>
+              <w:t>and</w:t>
+            </w:r>
+            <w:proofErr w:type="spellEnd"/>
+            <w:r>
+              <w:rPr>
+                <w:b w:val="0"/>
+                <w:bCs w:val="0"/>
+                <w:color w:val="auto"/>
+              </w:rPr>
+              <w:t xml:space="preserve"> </w:t>
+            </w:r>
+            <w:proofErr w:type="spellStart"/>
+            <w:r>
+              <w:rPr>
+                <w:b w:val="0"/>
+                <w:bCs w:val="0"/>
+                <w:color w:val="auto"/>
+              </w:rPr>
+              <w:t>encourage</w:t>
+            </w:r>
+            <w:proofErr w:type="spellEnd"/>
+            <w:r>
+              <w:rPr>
+                <w:b w:val="0"/>
+                <w:bCs w:val="0"/>
+                <w:color w:val="auto"/>
+              </w:rPr>
+              <w:t xml:space="preserve"> </w:t>
+            </w:r>
+            <w:proofErr w:type="spellStart"/>
+            <w:r>
+              <w:rPr>
+                <w:b w:val="0"/>
+                <w:bCs w:val="0"/>
+                <w:color w:val="auto"/>
+              </w:rPr>
+              <w:t>continuous</w:t>
+            </w:r>
+            <w:proofErr w:type="spellEnd"/>
+            <w:r>
+              <w:rPr>
+                <w:b w:val="0"/>
+                <w:bCs w:val="0"/>
+                <w:color w:val="auto"/>
+              </w:rPr>
+              <w:t xml:space="preserve"> </w:t>
+            </w:r>
+            <w:proofErr w:type="spellStart"/>
+            <w:r>
+              <w:rPr>
+                <w:b w:val="0"/>
+                <w:bCs w:val="0"/>
+                <w:color w:val="auto"/>
+              </w:rPr>
+              <w:t>improvement</w:t>
+            </w:r>
+            <w:proofErr w:type="spellEnd"/>
+            <w:r>
+              <w:rPr>
+                <w:b w:val="0"/>
+                <w:bCs w:val="0"/>
+                <w:color w:val="auto"/>
+              </w:rPr>
+              <w:t>.</w:t>
+            </w:r>
+          </w:p>
+          <w:p>
+            <w:pPr>
+              <w:spacing w:line="276" w:lineRule="auto"/>
+              <w:rPr>
+                <w:color w:val="auto"/>
+              </w:rPr>
+            </w:pPr>
+          </w:p>
+          <w:p>
+            <w:pPr>
+              <w:spacing w:line="276" w:lineRule="auto"/>
+              <w:rPr>
+                <w:b w:val="0"/>
+                <w:bCs w:val="0"/>
+                <w:color w:val="auto"/>
+              </w:rPr>
+            </w:pPr>
+            <w:r>
+              <w:rPr>
+                <w:color w:val="auto"/>
+              </w:rPr>
+              <w:t>Risk Management:</w:t>
+            </w:r>
+            <w:r>
+              <w:rPr>
+                <w:b w:val="0"/>
+                <w:bCs w:val="0"/>
+                <w:color w:val="auto"/>
+              </w:rPr>
+              <w:t xml:space="preserve"> </w:t>
+            </w:r>
+            <w:proofErr w:type="spellStart"/>
+            <w:r>
+              <w:rPr>
+                <w:b w:val="0"/>
+                <w:bCs w:val="0"/>
+                <w:color w:val="auto"/>
+              </w:rPr>
+              <w:t>Scrum</w:t>
+            </w:r>
+            <w:proofErr w:type="spellEnd"/>
+            <w:r>
+              <w:rPr>
+                <w:b w:val="0"/>
+                <w:bCs w:val="0"/>
+                <w:color w:val="auto"/>
+              </w:rPr>
+              <w:t xml:space="preserve"> </w:t>
+            </w:r>
+            <w:proofErr w:type="spellStart"/>
+            <w:r>
+              <w:rPr>
+                <w:b w:val="0"/>
+                <w:bCs w:val="0"/>
+                <w:color w:val="auto"/>
+              </w:rPr>
+              <w:t>facilitates</w:t>
+            </w:r>
+            <w:proofErr w:type="spellEnd"/>
+            <w:r>
+              <w:rPr>
+                <w:b w:val="0"/>
+                <w:bCs w:val="0"/>
+                <w:color w:val="auto"/>
+              </w:rPr>
+              <w:t xml:space="preserve"> </w:t>
+            </w:r>
+            <w:proofErr w:type="spellStart"/>
+            <w:r>
+              <w:rPr>
+                <w:b w:val="0"/>
+                <w:bCs w:val="0"/>
+                <w:color w:val="auto"/>
+              </w:rPr>
+              <w:t>early</w:t>
+            </w:r>
+            <w:proofErr w:type="spellEnd"/>
+            <w:r>
+              <w:rPr>
+                <w:b w:val="0"/>
+                <w:bCs w:val="0"/>
+                <w:color w:val="auto"/>
+              </w:rPr>
+              <w:t xml:space="preserve"> </w:t>
+            </w:r>
+            <w:proofErr w:type="spellStart"/>
+            <w:r>
+              <w:rPr>
+                <w:b w:val="0"/>
+                <w:bCs w:val="0"/>
+                <w:color w:val="auto"/>
+              </w:rPr>
+              <w:t>identification</w:t>
+            </w:r>
+            <w:proofErr w:type="spellEnd"/>
+            <w:r>
+              <w:rPr>
+                <w:b w:val="0"/>
+                <w:bCs w:val="0"/>
+                <w:color w:val="auto"/>
+              </w:rPr>
+              <w:t xml:space="preserve"> </w:t>
+            </w:r>
+            <w:proofErr w:type="spellStart"/>
+            <w:r>
+              <w:rPr>
+                <w:b w:val="0"/>
+                <w:bCs w:val="0"/>
+                <w:color w:val="auto"/>
+              </w:rPr>
+              <w:t>and</w:t>
+            </w:r>
+            <w:proofErr w:type="spellEnd"/>
+            <w:r>
+              <w:rPr>
+                <w:b w:val="0"/>
+                <w:bCs w:val="0"/>
+                <w:color w:val="auto"/>
+              </w:rPr>
+              <w:t xml:space="preserve"> </w:t>
+            </w:r>
+            <w:proofErr w:type="spellStart"/>
+            <w:r>
+              <w:rPr>
+                <w:b w:val="0"/>
+                <w:bCs w:val="0"/>
+                <w:color w:val="auto"/>
+              </w:rPr>
+              <w:t>mitigation</w:t>
+            </w:r>
+            <w:proofErr w:type="spellEnd"/>
+            <w:r>
+              <w:rPr>
+                <w:b w:val="0"/>
+                <w:bCs w:val="0"/>
+                <w:color w:val="auto"/>
+              </w:rPr>
+              <w:t xml:space="preserve"> of </w:t>
+            </w:r>
+            <w:proofErr w:type="spellStart"/>
+            <w:r>
+              <w:rPr>
+                <w:b w:val="0"/>
+                <w:bCs w:val="0"/>
+                <w:color w:val="auto"/>
+              </w:rPr>
+              <w:t>risks</w:t>
+            </w:r>
+            <w:proofErr w:type="spellEnd"/>
+            <w:r>
+              <w:rPr>
+                <w:b w:val="0"/>
+                <w:bCs w:val="0"/>
+                <w:color w:val="auto"/>
+              </w:rPr>
+              <w:t xml:space="preserve">. Through </w:t>
+            </w:r>
+            <w:proofErr w:type="spellStart"/>
+            <w:r>
+              <w:rPr>
+                <w:b w:val="0"/>
+                <w:bCs w:val="0"/>
+                <w:color w:val="auto"/>
+              </w:rPr>
+              <w:t>short-term</w:t>
+            </w:r>
+            <w:proofErr w:type="spellEnd"/>
+            <w:r>
+              <w:rPr>
+                <w:b w:val="0"/>
+                <w:bCs w:val="0"/>
+                <w:color w:val="auto"/>
+              </w:rPr>
+              <w:t xml:space="preserve"> </w:t>
+            </w:r>
+            <w:proofErr w:type="spellStart"/>
+            <w:r>
+              <w:rPr>
+                <w:b w:val="0"/>
+                <w:bCs w:val="0"/>
+                <w:color w:val="auto"/>
+              </w:rPr>
+              <w:t>iterations</w:t>
+            </w:r>
+            <w:proofErr w:type="spellEnd"/>
+            <w:r>
+              <w:rPr>
+                <w:b w:val="0"/>
+                <w:bCs w:val="0"/>
+                <w:color w:val="auto"/>
+              </w:rPr>
+              <w:t xml:space="preserve"> (</w:t>
+            </w:r>
+            <w:proofErr w:type="spellStart"/>
+            <w:r>
+              <w:rPr>
+                <w:b w:val="0"/>
+                <w:bCs w:val="0"/>
+                <w:color w:val="auto"/>
+              </w:rPr>
+              <w:t>sprints</w:t>
+            </w:r>
+            <w:proofErr w:type="spellEnd"/>
+            <w:r>
+              <w:rPr>
+                <w:b w:val="0"/>
+                <w:bCs w:val="0"/>
+                <w:color w:val="auto"/>
+              </w:rPr>
+              <w:t xml:space="preserve">), </w:t>
+            </w:r>
+            <w:proofErr w:type="spellStart"/>
+            <w:r>
+              <w:rPr>
+                <w:b w:val="0"/>
+                <w:bCs w:val="0"/>
+                <w:color w:val="auto"/>
+              </w:rPr>
+              <w:t>risks</w:t>
+            </w:r>
+            <w:proofErr w:type="spellEnd"/>
+            <w:r>
+              <w:rPr>
+                <w:b w:val="0"/>
+                <w:bCs w:val="0"/>
+                <w:color w:val="auto"/>
+              </w:rPr>
+              <w:t xml:space="preserve"> </w:t>
+            </w:r>
+            <w:proofErr w:type="spellStart"/>
+            <w:r>
+              <w:rPr>
+                <w:b w:val="0"/>
+                <w:bCs w:val="0"/>
+                <w:color w:val="auto"/>
+              </w:rPr>
+              <w:t>are</w:t>
+            </w:r>
+            <w:proofErr w:type="spellEnd"/>
+            <w:r>
+              <w:rPr>
+                <w:b w:val="0"/>
+                <w:bCs w:val="0"/>
+                <w:color w:val="auto"/>
+              </w:rPr>
+              <w:t xml:space="preserve"> </w:t>
+            </w:r>
+            <w:proofErr w:type="spellStart"/>
+            <w:r>
+              <w:rPr>
+                <w:b w:val="0"/>
+                <w:bCs w:val="0"/>
+                <w:color w:val="auto"/>
+              </w:rPr>
+              <w:t>identified</w:t>
+            </w:r>
+            <w:proofErr w:type="spellEnd"/>
+            <w:r>
+              <w:rPr>
+                <w:b w:val="0"/>
+                <w:bCs w:val="0"/>
+                <w:color w:val="auto"/>
+              </w:rPr>
+              <w:t xml:space="preserve"> </w:t>
+            </w:r>
+            <w:proofErr w:type="spellStart"/>
+            <w:r>
+              <w:rPr>
+                <w:b w:val="0"/>
+                <w:bCs w:val="0"/>
+                <w:color w:val="auto"/>
+              </w:rPr>
+              <w:t>and</w:t>
+            </w:r>
+            <w:proofErr w:type="spellEnd"/>
+            <w:r>
+              <w:rPr>
+                <w:b w:val="0"/>
+                <w:bCs w:val="0"/>
+                <w:color w:val="auto"/>
+              </w:rPr>
+              <w:t xml:space="preserve"> </w:t>
+            </w:r>
+            <w:proofErr w:type="spellStart"/>
+            <w:r>
+              <w:rPr>
+                <w:b w:val="0"/>
+                <w:bCs w:val="0"/>
+                <w:color w:val="auto"/>
+              </w:rPr>
+              <w:t>addressed</w:t>
+            </w:r>
+            <w:proofErr w:type="spellEnd"/>
+            <w:r>
+              <w:rPr>
+                <w:b w:val="0"/>
+                <w:bCs w:val="0"/>
+                <w:color w:val="auto"/>
+              </w:rPr>
+              <w:t xml:space="preserve"> </w:t>
+            </w:r>
+            <w:proofErr w:type="spellStart"/>
+            <w:r>
+              <w:rPr>
+                <w:b w:val="0"/>
+                <w:bCs w:val="0"/>
+                <w:color w:val="auto"/>
+              </w:rPr>
+              <w:t>more</w:t>
+            </w:r>
+            <w:proofErr w:type="spellEnd"/>
+            <w:r>
+              <w:rPr>
+                <w:b w:val="0"/>
+                <w:bCs w:val="0"/>
+                <w:color w:val="auto"/>
+              </w:rPr>
+              <w:t xml:space="preserve"> </w:t>
+            </w:r>
+            <w:proofErr w:type="spellStart"/>
+            <w:r>
+              <w:rPr>
+                <w:b w:val="0"/>
+                <w:bCs w:val="0"/>
+                <w:color w:val="auto"/>
+              </w:rPr>
+              <w:t>quickly</w:t>
+            </w:r>
+            <w:proofErr w:type="spellEnd"/>
+            <w:r>
+              <w:rPr>
+                <w:b w:val="0"/>
+                <w:bCs w:val="0"/>
+                <w:color w:val="auto"/>
+              </w:rPr>
+              <w:t xml:space="preserve">. </w:t>
+            </w:r>
+            <w:proofErr w:type="spellStart"/>
+            <w:r>
+              <w:rPr>
+                <w:b w:val="0"/>
+                <w:bCs w:val="0"/>
+                <w:color w:val="auto"/>
+              </w:rPr>
+              <w:t>This</w:t>
+            </w:r>
+            <w:proofErr w:type="spellEnd"/>
+            <w:r>
+              <w:rPr>
+                <w:b w:val="0"/>
+                <w:bCs w:val="0"/>
+                <w:color w:val="auto"/>
+              </w:rPr>
+              <w:t xml:space="preserve"> </w:t>
+            </w:r>
+            <w:proofErr w:type="spellStart"/>
+            <w:r>
+              <w:rPr>
+                <w:b w:val="0"/>
+                <w:bCs w:val="0"/>
+                <w:color w:val="auto"/>
+              </w:rPr>
+              <w:t>increases</w:t>
+            </w:r>
+            <w:proofErr w:type="spellEnd"/>
+            <w:r>
+              <w:rPr>
+                <w:b w:val="0"/>
+                <w:bCs w:val="0"/>
+                <w:color w:val="auto"/>
+              </w:rPr>
+              <w:t xml:space="preserve"> </w:t>
+            </w:r>
+            <w:proofErr w:type="spellStart"/>
+            <w:r>
+              <w:rPr>
+                <w:b w:val="0"/>
+                <w:bCs w:val="0"/>
+                <w:color w:val="auto"/>
+              </w:rPr>
+              <w:t>project</w:t>
+            </w:r>
+            <w:proofErr w:type="spellEnd"/>
+            <w:r>
+              <w:rPr>
+                <w:b w:val="0"/>
+                <w:bCs w:val="0"/>
+                <w:color w:val="auto"/>
+              </w:rPr>
+              <w:t xml:space="preserve"> </w:t>
+            </w:r>
+            <w:proofErr w:type="spellStart"/>
+            <w:r>
+              <w:rPr>
+                <w:b w:val="0"/>
+                <w:bCs w:val="0"/>
+                <w:color w:val="auto"/>
+              </w:rPr>
+              <w:t>success</w:t>
+            </w:r>
+            <w:proofErr w:type="spellEnd"/>
+            <w:r>
+              <w:rPr>
+                <w:b w:val="0"/>
+                <w:bCs w:val="0"/>
+                <w:color w:val="auto"/>
+              </w:rPr>
+              <w:t xml:space="preserve"> </w:t>
+            </w:r>
+            <w:proofErr w:type="spellStart"/>
+            <w:r>
+              <w:rPr>
+                <w:b w:val="0"/>
+                <w:bCs w:val="0"/>
+                <w:color w:val="auto"/>
+              </w:rPr>
+              <w:t>and</w:t>
+            </w:r>
+            <w:proofErr w:type="spellEnd"/>
+            <w:r>
+              <w:rPr>
+                <w:b w:val="0"/>
+                <w:bCs w:val="0"/>
+                <w:color w:val="auto"/>
+              </w:rPr>
+              <w:t xml:space="preserve"> </w:t>
+            </w:r>
+            <w:proofErr w:type="spellStart"/>
+            <w:r>
+              <w:rPr>
+                <w:b w:val="0"/>
+                <w:bCs w:val="0"/>
+                <w:color w:val="auto"/>
+              </w:rPr>
+              <w:t>reduces</w:t>
+            </w:r>
+            <w:proofErr w:type="spellEnd"/>
+            <w:r>
+              <w:rPr>
+                <w:b w:val="0"/>
+                <w:bCs w:val="0"/>
+                <w:color w:val="auto"/>
+              </w:rPr>
+              <w:t xml:space="preserve"> </w:t>
+            </w:r>
+            <w:proofErr w:type="spellStart"/>
+            <w:r>
+              <w:rPr>
+                <w:b w:val="0"/>
+                <w:bCs w:val="0"/>
+                <w:color w:val="auto"/>
+              </w:rPr>
+              <w:t>the</w:t>
+            </w:r>
+            <w:proofErr w:type="spellEnd"/>
+            <w:r>
+              <w:rPr>
+                <w:b w:val="0"/>
+                <w:bCs w:val="0"/>
+                <w:color w:val="auto"/>
+              </w:rPr>
+              <w:t xml:space="preserve"> </w:t>
+            </w:r>
+            <w:proofErr w:type="spellStart"/>
+            <w:r>
+              <w:rPr>
+                <w:b w:val="0"/>
+                <w:bCs w:val="0"/>
+                <w:color w:val="auto"/>
+              </w:rPr>
+              <w:t>impact</w:t>
+            </w:r>
+            <w:proofErr w:type="spellEnd"/>
+            <w:r>
+              <w:rPr>
+                <w:b w:val="0"/>
+                <w:bCs w:val="0"/>
+                <w:color w:val="auto"/>
+              </w:rPr>
+              <w:t xml:space="preserve"> of </w:t>
+            </w:r>
+            <w:proofErr w:type="spellStart"/>
+            <w:r>
+              <w:rPr>
+                <w:b w:val="0"/>
+                <w:bCs w:val="0"/>
+                <w:color w:val="auto"/>
+              </w:rPr>
+              <w:t>unforeseen</w:t>
+            </w:r>
+            <w:proofErr w:type="spellEnd"/>
+            <w:r>
+              <w:rPr>
+                <w:b w:val="0"/>
+                <w:bCs w:val="0"/>
+                <w:color w:val="auto"/>
+              </w:rPr>
+              <w:t xml:space="preserve"> </w:t>
+            </w:r>
+            <w:proofErr w:type="spellStart"/>
+            <w:r>
+              <w:rPr>
+                <w:b w:val="0"/>
+                <w:bCs w:val="0"/>
+                <w:color w:val="auto"/>
+              </w:rPr>
+              <w:t>issues</w:t>
+            </w:r>
+            <w:proofErr w:type="spellEnd"/>
+            <w:r>
+              <w:rPr>
+                <w:b w:val="0"/>
+                <w:bCs w:val="0"/>
+                <w:color w:val="auto"/>
+              </w:rPr>
+              <w:t>.</w:t>
+            </w:r>
+          </w:p>
+          <w:p>
+            <w:pPr>
+              <w:spacing w:line="276" w:lineRule="auto"/>
+            </w:pPr>
+          </w:p>
+          <w:p>
+            <w:pPr>
+              <w:spacing w:line="276" w:lineRule="auto"/>
+              <w:rPr>
+                <w:b w:val="0"/>
+                <w:bCs w:val="0"/>
+              </w:rPr>
+            </w:pPr>
+            <w:proofErr w:type="spellStart"/>
+            <w:r>
+              <w:rPr>
+                <w:color w:val="auto"/>
+              </w:rPr>
+              <w:t>Motivation</w:t>
+            </w:r>
+            <w:proofErr w:type="spellEnd"/>
+            <w:r>
+              <w:rPr>
+                <w:color w:val="auto"/>
+              </w:rPr>
+              <w:t xml:space="preserve"> </w:t>
+            </w:r>
+            <w:proofErr w:type="spellStart"/>
+            <w:r>
+              <w:rPr>
+                <w:color w:val="auto"/>
+              </w:rPr>
+              <w:t>and</w:t>
+            </w:r>
+            <w:proofErr w:type="spellEnd"/>
+            <w:r>
+              <w:rPr>
+                <w:color w:val="auto"/>
+              </w:rPr>
+              <w:t xml:space="preserve"> Productivity:</w:t>
+            </w:r>
+            <w:r>
+              <w:rPr>
+                <w:b w:val="0"/>
+                <w:bCs w:val="0"/>
+                <w:color w:val="auto"/>
+              </w:rPr>
+              <w:t xml:space="preserve"> </w:t>
+            </w:r>
+            <w:proofErr w:type="spellStart"/>
+            <w:r>
+              <w:rPr>
+                <w:b w:val="0"/>
+                <w:bCs w:val="0"/>
+                <w:color w:val="auto"/>
+              </w:rPr>
+              <w:t>Scrum</w:t>
+            </w:r>
+            <w:proofErr w:type="spellEnd"/>
+            <w:r>
+              <w:rPr>
+                <w:b w:val="0"/>
+                <w:bCs w:val="0"/>
+                <w:color w:val="auto"/>
+              </w:rPr>
+              <w:t xml:space="preserve"> </w:t>
+            </w:r>
+            <w:proofErr w:type="spellStart"/>
+            <w:r>
+              <w:rPr>
+                <w:b w:val="0"/>
+                <w:bCs w:val="0"/>
+                <w:color w:val="auto"/>
+              </w:rPr>
+              <w:t>encourages</w:t>
+            </w:r>
+            <w:proofErr w:type="spellEnd"/>
+            <w:r>
+              <w:rPr>
+                <w:b w:val="0"/>
+                <w:bCs w:val="0"/>
+                <w:color w:val="auto"/>
+              </w:rPr>
+              <w:t xml:space="preserve"> </w:t>
+            </w:r>
+            <w:proofErr w:type="spellStart"/>
+            <w:r>
+              <w:rPr>
+                <w:b w:val="0"/>
+                <w:bCs w:val="0"/>
+                <w:color w:val="auto"/>
+              </w:rPr>
+              <w:t>team</w:t>
+            </w:r>
+            <w:proofErr w:type="spellEnd"/>
+            <w:r>
+              <w:rPr>
+                <w:b w:val="0"/>
+                <w:bCs w:val="0"/>
+                <w:color w:val="auto"/>
+              </w:rPr>
+              <w:t xml:space="preserve"> </w:t>
+            </w:r>
+            <w:proofErr w:type="spellStart"/>
+            <w:r>
+              <w:rPr>
+                <w:b w:val="0"/>
+                <w:bCs w:val="0"/>
+                <w:color w:val="auto"/>
+              </w:rPr>
+              <w:t>members</w:t>
+            </w:r>
+            <w:proofErr w:type="spellEnd"/>
+            <w:r>
+              <w:rPr>
+                <w:b w:val="0"/>
+                <w:bCs w:val="0"/>
+                <w:color w:val="auto"/>
+              </w:rPr>
+              <w:t xml:space="preserve"> </w:t>
+            </w:r>
+            <w:proofErr w:type="spellStart"/>
+            <w:r>
+              <w:rPr>
+                <w:b w:val="0"/>
+                <w:bCs w:val="0"/>
+                <w:color w:val="auto"/>
+              </w:rPr>
+              <w:t>to</w:t>
+            </w:r>
+            <w:proofErr w:type="spellEnd"/>
+            <w:r>
+              <w:rPr>
+                <w:b w:val="0"/>
+                <w:bCs w:val="0"/>
+                <w:color w:val="auto"/>
+              </w:rPr>
+              <w:t xml:space="preserve"> </w:t>
+            </w:r>
+            <w:proofErr w:type="spellStart"/>
+            <w:r>
+              <w:rPr>
+                <w:b w:val="0"/>
+                <w:bCs w:val="0"/>
+                <w:color w:val="auto"/>
+              </w:rPr>
+              <w:t>take</w:t>
+            </w:r>
+            <w:proofErr w:type="spellEnd"/>
+            <w:r>
+              <w:rPr>
+                <w:b w:val="0"/>
+                <w:bCs w:val="0"/>
+                <w:color w:val="auto"/>
+              </w:rPr>
+              <w:t xml:space="preserve"> </w:t>
+            </w:r>
+            <w:proofErr w:type="spellStart"/>
+            <w:r>
+              <w:rPr>
+                <w:b w:val="0"/>
+                <w:bCs w:val="0"/>
+                <w:color w:val="auto"/>
+              </w:rPr>
+              <w:t>responsibility</w:t>
+            </w:r>
+            <w:proofErr w:type="spellEnd"/>
+            <w:r>
+              <w:rPr>
+                <w:b w:val="0"/>
+                <w:bCs w:val="0"/>
+                <w:color w:val="auto"/>
+              </w:rPr>
+              <w:t xml:space="preserve"> </w:t>
+            </w:r>
+            <w:proofErr w:type="spellStart"/>
+            <w:r>
+              <w:rPr>
+                <w:b w:val="0"/>
+                <w:bCs w:val="0"/>
+                <w:color w:val="auto"/>
+              </w:rPr>
+              <w:t>and</w:t>
+            </w:r>
+            <w:proofErr w:type="spellEnd"/>
+            <w:r>
+              <w:rPr>
+                <w:b w:val="0"/>
+                <w:bCs w:val="0"/>
+                <w:color w:val="auto"/>
+              </w:rPr>
+              <w:t xml:space="preserve"> </w:t>
+            </w:r>
+            <w:proofErr w:type="spellStart"/>
+            <w:r>
+              <w:rPr>
+                <w:b w:val="0"/>
+                <w:bCs w:val="0"/>
+                <w:color w:val="auto"/>
+              </w:rPr>
+              <w:t>increases</w:t>
+            </w:r>
+            <w:proofErr w:type="spellEnd"/>
+            <w:r>
+              <w:rPr>
+                <w:b w:val="0"/>
+                <w:bCs w:val="0"/>
+                <w:color w:val="auto"/>
+              </w:rPr>
+              <w:t xml:space="preserve"> </w:t>
+            </w:r>
+            <w:proofErr w:type="spellStart"/>
+            <w:r>
+              <w:rPr>
+                <w:b w:val="0"/>
+                <w:bCs w:val="0"/>
+                <w:color w:val="auto"/>
+              </w:rPr>
+              <w:t>their</w:t>
+            </w:r>
+            <w:proofErr w:type="spellEnd"/>
+            <w:r>
+              <w:rPr>
+                <w:b w:val="0"/>
+                <w:bCs w:val="0"/>
+                <w:color w:val="auto"/>
+              </w:rPr>
+              <w:t xml:space="preserve"> </w:t>
+            </w:r>
+            <w:proofErr w:type="spellStart"/>
+            <w:r>
+              <w:rPr>
+                <w:b w:val="0"/>
+                <w:bCs w:val="0"/>
+                <w:color w:val="auto"/>
+              </w:rPr>
+              <w:t>motivation</w:t>
+            </w:r>
+            <w:proofErr w:type="spellEnd"/>
+            <w:r>
+              <w:rPr>
+                <w:b w:val="0"/>
+                <w:bCs w:val="0"/>
+                <w:color w:val="auto"/>
+              </w:rPr>
+              <w:t xml:space="preserve">. </w:t>
+            </w:r>
+            <w:proofErr w:type="spellStart"/>
+            <w:r>
+              <w:rPr>
+                <w:b w:val="0"/>
+                <w:bCs w:val="0"/>
+                <w:color w:val="auto"/>
+              </w:rPr>
+              <w:t>Setting</w:t>
+            </w:r>
+            <w:proofErr w:type="spellEnd"/>
+            <w:r>
+              <w:rPr>
+                <w:b w:val="0"/>
+                <w:bCs w:val="0"/>
+                <w:color w:val="auto"/>
+              </w:rPr>
+              <w:t xml:space="preserve"> </w:t>
+            </w:r>
+            <w:proofErr w:type="spellStart"/>
+            <w:r>
+              <w:rPr>
+                <w:b w:val="0"/>
+                <w:bCs w:val="0"/>
+                <w:color w:val="auto"/>
+              </w:rPr>
+              <w:t>and</w:t>
+            </w:r>
+            <w:proofErr w:type="spellEnd"/>
+            <w:r>
+              <w:rPr>
+                <w:b w:val="0"/>
+                <w:bCs w:val="0"/>
+                <w:color w:val="auto"/>
+              </w:rPr>
+              <w:t xml:space="preserve"> </w:t>
+            </w:r>
+            <w:proofErr w:type="spellStart"/>
+            <w:r>
+              <w:rPr>
+                <w:b w:val="0"/>
+                <w:bCs w:val="0"/>
+                <w:color w:val="auto"/>
+              </w:rPr>
+              <w:t>tracking</w:t>
+            </w:r>
+            <w:proofErr w:type="spellEnd"/>
+            <w:r>
+              <w:rPr>
+                <w:b w:val="0"/>
+                <w:bCs w:val="0"/>
+                <w:color w:val="auto"/>
+              </w:rPr>
+              <w:t xml:space="preserve"> </w:t>
+            </w:r>
+            <w:proofErr w:type="spellStart"/>
+            <w:r>
+              <w:rPr>
+                <w:b w:val="0"/>
+                <w:bCs w:val="0"/>
+                <w:color w:val="auto"/>
+              </w:rPr>
+              <w:t>tasks</w:t>
+            </w:r>
+            <w:proofErr w:type="spellEnd"/>
+            <w:r>
+              <w:rPr>
+                <w:b w:val="0"/>
+                <w:bCs w:val="0"/>
+                <w:color w:val="auto"/>
+              </w:rPr>
+              <w:t xml:space="preserve"> </w:t>
+            </w:r>
+            <w:proofErr w:type="spellStart"/>
+            <w:r>
+              <w:rPr>
+                <w:b w:val="0"/>
+                <w:bCs w:val="0"/>
+                <w:color w:val="auto"/>
+              </w:rPr>
+              <w:t>to</w:t>
+            </w:r>
+            <w:proofErr w:type="spellEnd"/>
+            <w:r>
+              <w:rPr>
+                <w:b w:val="0"/>
+                <w:bCs w:val="0"/>
+                <w:color w:val="auto"/>
+              </w:rPr>
+              <w:t xml:space="preserve"> be </w:t>
+            </w:r>
+            <w:proofErr w:type="spellStart"/>
+            <w:r>
+              <w:rPr>
+                <w:b w:val="0"/>
+                <w:bCs w:val="0"/>
+                <w:color w:val="auto"/>
+              </w:rPr>
+              <w:t>completed</w:t>
+            </w:r>
+            <w:proofErr w:type="spellEnd"/>
+            <w:r>
+              <w:rPr>
+                <w:b w:val="0"/>
+                <w:bCs w:val="0"/>
+                <w:color w:val="auto"/>
+              </w:rPr>
+              <w:t xml:space="preserve"> </w:t>
+            </w:r>
+            <w:proofErr w:type="spellStart"/>
+            <w:r>
+              <w:rPr>
+                <w:b w:val="0"/>
+                <w:bCs w:val="0"/>
+                <w:color w:val="auto"/>
+              </w:rPr>
+              <w:t>within</w:t>
+            </w:r>
+            <w:proofErr w:type="spellEnd"/>
+            <w:r>
+              <w:rPr>
+                <w:b w:val="0"/>
+                <w:bCs w:val="0"/>
+                <w:color w:val="auto"/>
+              </w:rPr>
+              <w:t xml:space="preserve"> a </w:t>
+            </w:r>
+            <w:proofErr w:type="spellStart"/>
+            <w:r>
+              <w:rPr>
+                <w:b w:val="0"/>
+                <w:bCs w:val="0"/>
+                <w:color w:val="auto"/>
+              </w:rPr>
+              <w:t>specific</w:t>
+            </w:r>
+            <w:proofErr w:type="spellEnd"/>
+            <w:r>
+              <w:rPr>
+                <w:b w:val="0"/>
+                <w:bCs w:val="0"/>
+                <w:color w:val="auto"/>
+              </w:rPr>
+              <w:t xml:space="preserve"> time </w:t>
+            </w:r>
+            <w:proofErr w:type="spellStart"/>
+            <w:r>
+              <w:rPr>
+                <w:b w:val="0"/>
+                <w:bCs w:val="0"/>
+                <w:color w:val="auto"/>
+              </w:rPr>
+              <w:t>frame</w:t>
+            </w:r>
+            <w:proofErr w:type="spellEnd"/>
+            <w:r>
+              <w:rPr>
+                <w:b w:val="0"/>
+                <w:bCs w:val="0"/>
+                <w:color w:val="auto"/>
+              </w:rPr>
+              <w:t xml:space="preserve"> (sprint) </w:t>
+            </w:r>
+            <w:proofErr w:type="spellStart"/>
+            <w:r>
+              <w:rPr>
+                <w:b w:val="0"/>
+                <w:bCs w:val="0"/>
+                <w:color w:val="auto"/>
+              </w:rPr>
+              <w:t>helps</w:t>
+            </w:r>
+            <w:proofErr w:type="spellEnd"/>
+            <w:r>
+              <w:rPr>
+                <w:b w:val="0"/>
+                <w:bCs w:val="0"/>
+                <w:color w:val="auto"/>
+              </w:rPr>
+              <w:t xml:space="preserve"> </w:t>
+            </w:r>
+            <w:proofErr w:type="spellStart"/>
+            <w:r>
+              <w:rPr>
+                <w:b w:val="0"/>
+                <w:bCs w:val="0"/>
+                <w:color w:val="auto"/>
+              </w:rPr>
+              <w:t>team</w:t>
+            </w:r>
+            <w:proofErr w:type="spellEnd"/>
+            <w:r>
+              <w:rPr>
+                <w:b w:val="0"/>
+                <w:bCs w:val="0"/>
+                <w:color w:val="auto"/>
+              </w:rPr>
+              <w:t xml:space="preserve"> </w:t>
+            </w:r>
+            <w:proofErr w:type="spellStart"/>
+            <w:r>
+              <w:rPr>
+                <w:b w:val="0"/>
+                <w:bCs w:val="0"/>
+                <w:color w:val="auto"/>
+              </w:rPr>
+              <w:t>members</w:t>
+            </w:r>
+            <w:proofErr w:type="spellEnd"/>
+            <w:r>
+              <w:rPr>
+                <w:b w:val="0"/>
+                <w:bCs w:val="0"/>
+                <w:color w:val="auto"/>
+              </w:rPr>
+              <w:t xml:space="preserve"> </w:t>
+            </w:r>
+            <w:proofErr w:type="spellStart"/>
+            <w:r>
+              <w:rPr>
+                <w:b w:val="0"/>
+                <w:bCs w:val="0"/>
+                <w:color w:val="auto"/>
+              </w:rPr>
+              <w:t>focus</w:t>
+            </w:r>
+            <w:proofErr w:type="spellEnd"/>
+            <w:r>
+              <w:rPr>
+                <w:b w:val="0"/>
+                <w:bCs w:val="0"/>
+                <w:color w:val="auto"/>
+              </w:rPr>
+              <w:t xml:space="preserve"> on </w:t>
+            </w:r>
+            <w:proofErr w:type="spellStart"/>
+            <w:r>
+              <w:rPr>
+                <w:b w:val="0"/>
+                <w:bCs w:val="0"/>
+                <w:color w:val="auto"/>
+              </w:rPr>
+              <w:t>goals</w:t>
+            </w:r>
+            <w:proofErr w:type="spellEnd"/>
+            <w:r>
+              <w:rPr>
+                <w:b w:val="0"/>
+                <w:bCs w:val="0"/>
+                <w:color w:val="auto"/>
+              </w:rPr>
+              <w:t xml:space="preserve">. </w:t>
+            </w:r>
+            <w:proofErr w:type="spellStart"/>
+            <w:r>
+              <w:rPr>
+                <w:b w:val="0"/>
+                <w:bCs w:val="0"/>
+                <w:color w:val="auto"/>
+              </w:rPr>
+              <w:t>Additionally</w:t>
+            </w:r>
+            <w:proofErr w:type="spellEnd"/>
+            <w:r>
+              <w:rPr>
+                <w:b w:val="0"/>
+                <w:bCs w:val="0"/>
+                <w:color w:val="auto"/>
+              </w:rPr>
+              <w:t xml:space="preserve">, </w:t>
+            </w:r>
+            <w:proofErr w:type="spellStart"/>
+            <w:r>
+              <w:rPr>
+                <w:b w:val="0"/>
+                <w:bCs w:val="0"/>
+                <w:color w:val="auto"/>
+              </w:rPr>
+              <w:t>the</w:t>
+            </w:r>
+            <w:proofErr w:type="spellEnd"/>
+            <w:r>
+              <w:rPr>
+                <w:b w:val="0"/>
+                <w:bCs w:val="0"/>
+                <w:color w:val="auto"/>
+              </w:rPr>
+              <w:t xml:space="preserve"> sense of </w:t>
+            </w:r>
+            <w:proofErr w:type="spellStart"/>
+            <w:r>
+              <w:rPr>
+                <w:b w:val="0"/>
+                <w:bCs w:val="0"/>
+                <w:color w:val="auto"/>
+              </w:rPr>
+              <w:t>accomplishment</w:t>
+            </w:r>
+            <w:proofErr w:type="spellEnd"/>
+            <w:r>
+              <w:rPr>
+                <w:b w:val="0"/>
+                <w:bCs w:val="0"/>
+                <w:color w:val="auto"/>
+              </w:rPr>
+              <w:t xml:space="preserve"> </w:t>
+            </w:r>
+            <w:proofErr w:type="spellStart"/>
+            <w:r>
+              <w:rPr>
+                <w:b w:val="0"/>
+                <w:bCs w:val="0"/>
+                <w:color w:val="auto"/>
+              </w:rPr>
+              <w:t>from</w:t>
+            </w:r>
+            <w:proofErr w:type="spellEnd"/>
+            <w:r>
+              <w:rPr>
+                <w:b w:val="0"/>
+                <w:bCs w:val="0"/>
+                <w:color w:val="auto"/>
+              </w:rPr>
+              <w:t xml:space="preserve"> </w:t>
+            </w:r>
+            <w:proofErr w:type="spellStart"/>
+            <w:r>
+              <w:rPr>
+                <w:b w:val="0"/>
+                <w:bCs w:val="0"/>
+                <w:color w:val="auto"/>
+              </w:rPr>
+              <w:t>regularly</w:t>
+            </w:r>
+            <w:proofErr w:type="spellEnd"/>
+            <w:r>
+              <w:rPr>
+                <w:b w:val="0"/>
+                <w:bCs w:val="0"/>
+                <w:color w:val="auto"/>
+              </w:rPr>
+              <w:t xml:space="preserve"> </w:t>
+            </w:r>
+            <w:proofErr w:type="spellStart"/>
+            <w:r>
+              <w:rPr>
+                <w:b w:val="0"/>
+                <w:bCs w:val="0"/>
+                <w:color w:val="auto"/>
+              </w:rPr>
+              <w:t>delivering</w:t>
+            </w:r>
+            <w:proofErr w:type="spellEnd"/>
+            <w:r>
+              <w:rPr>
+                <w:b w:val="0"/>
+                <w:bCs w:val="0"/>
+                <w:color w:val="auto"/>
+              </w:rPr>
+              <w:t xml:space="preserve"> </w:t>
+            </w:r>
+            <w:proofErr w:type="spellStart"/>
+            <w:r>
+              <w:rPr>
+                <w:b w:val="0"/>
+                <w:bCs w:val="0"/>
+                <w:color w:val="auto"/>
+              </w:rPr>
+              <w:t>work</w:t>
+            </w:r>
+            <w:proofErr w:type="spellEnd"/>
+            <w:r>
+              <w:rPr>
+                <w:b w:val="0"/>
+                <w:bCs w:val="0"/>
+                <w:color w:val="auto"/>
+              </w:rPr>
+              <w:t xml:space="preserve"> </w:t>
+            </w:r>
+            <w:proofErr w:type="spellStart"/>
+            <w:r>
+              <w:rPr>
+                <w:b w:val="0"/>
+                <w:bCs w:val="0"/>
+                <w:color w:val="auto"/>
+              </w:rPr>
+              <w:t>increases</w:t>
+            </w:r>
+            <w:proofErr w:type="spellEnd"/>
+            <w:r>
+              <w:rPr>
+                <w:b w:val="0"/>
+                <w:bCs w:val="0"/>
+                <w:color w:val="auto"/>
+              </w:rPr>
+              <w:t xml:space="preserve"> </w:t>
+            </w:r>
+            <w:proofErr w:type="spellStart"/>
+            <w:r>
+              <w:rPr>
+                <w:b w:val="0"/>
+                <w:bCs w:val="0"/>
+                <w:color w:val="auto"/>
+              </w:rPr>
+              <w:t>team</w:t>
+            </w:r>
+            <w:proofErr w:type="spellEnd"/>
+            <w:r>
+              <w:rPr>
+                <w:b w:val="0"/>
+                <w:bCs w:val="0"/>
+                <w:color w:val="auto"/>
+              </w:rPr>
+              <w:t xml:space="preserve"> </w:t>
+            </w:r>
+            <w:proofErr w:type="spellStart"/>
+            <w:r>
+              <w:rPr>
+                <w:b w:val="0"/>
+                <w:bCs w:val="0"/>
+                <w:color w:val="auto"/>
+              </w:rPr>
+              <w:t>productivity</w:t>
+            </w:r>
+            <w:proofErr w:type="spellEnd"/>
+            <w:r>
+              <w:rPr>
+                <w:b w:val="0"/>
+                <w:bCs w:val="0"/>
+                <w:color w:val="auto"/>
+              </w:rPr>
+              <w:t> </w:t>
+            </w:r>
+            <w:proofErr w:type="spellStart"/>
+            <w:r>
+              <w:rPr>
+                <w:b w:val="0"/>
+                <w:bCs w:val="0"/>
+                <w:color w:val="auto"/>
+              </w:rPr>
+              <w:t>and</w:t>
+            </w:r>
+            <w:proofErr w:type="spellEnd"/>
+            <w:r>
+              <w:rPr>
+                <w:b w:val="0"/>
+                <w:bCs w:val="0"/>
+                <w:color w:val="auto"/>
+              </w:rPr>
+              <w:t> morale.</w:t>
+            </w:r>
+          </w:p>
         </w:tc>
       </w:tr>
     </w:tbl>

</xml_diff>

<commit_message>
Sarp Demirtaş - update
2 necessary organizational needs added.
</commit_message>
<xml_diff>
--- a/UniLearn_Software_Process_Model.docx
+++ b/UniLearn_Software_Process_Model.docx
@@ -1303,7 +1303,21 @@
               <w:rPr>
                 <w:color w:val="auto"/>
               </w:rPr>
-              <w:t xml:space="preserve"> reviews.</w:t>
+              <w:t xml:space="preserve"> </w:t>
+            </w:r>
+            <w:proofErr w:type="spellStart"/>
+            <w:r>
+              <w:rPr>
+                <w:color w:val="auto"/>
+              </w:rPr>
+              <w:t>reviews</w:t>
+            </w:r>
+            <w:proofErr w:type="spellEnd"/>
+            <w:r>
+              <w:rPr>
+                <w:color w:val="auto"/>
+              </w:rPr>
+              <w:t>.</w:t>
             </w:r>
           </w:p>
         </w:tc>
@@ -1321,6 +1335,9 @@
             <w:pPr>
               <w:jc w:val="center"/>
             </w:pPr>
+            <w:r>
+              <w:t>5</w:t>
+            </w:r>
           </w:p>
         </w:tc>
         <w:tc>
@@ -1329,10 +1346,247 @@
           </w:tcPr>
           <w:p>
             <w:pPr>
-              <w:spacing w:line="600" w:lineRule="auto"/>
-              <w:jc w:val="center"/>
+              <w:spacing w:line="276" w:lineRule="auto"/>
               <w:cnfStyle w:val="000000100000" w:firstRow="0" w:lastRow="0" w:firstColumn="0" w:lastColumn="0" w:oddVBand="0" w:evenVBand="0" w:oddHBand="1" w:evenHBand="0" w:firstRowFirstColumn="0" w:firstRowLastColumn="0" w:lastRowFirstColumn="0" w:lastRowLastColumn="0"/>
             </w:pPr>
+            <w:proofErr w:type="spellStart"/>
+            <w:r>
+              <w:rPr>
+                <w:color w:val="auto"/>
+              </w:rPr>
+              <w:t>The</w:t>
+            </w:r>
+            <w:proofErr w:type="spellEnd"/>
+            <w:r>
+              <w:rPr>
+                <w:color w:val="auto"/>
+              </w:rPr>
+              <w:t xml:space="preserve"> </w:t>
+            </w:r>
+            <w:proofErr w:type="spellStart"/>
+            <w:r>
+              <w:rPr>
+                <w:color w:val="auto"/>
+              </w:rPr>
+              <w:t>process</w:t>
+            </w:r>
+            <w:proofErr w:type="spellEnd"/>
+            <w:r>
+              <w:rPr>
+                <w:color w:val="auto"/>
+              </w:rPr>
+              <w:t xml:space="preserve"> </w:t>
+            </w:r>
+            <w:proofErr w:type="spellStart"/>
+            <w:r>
+              <w:rPr>
+                <w:color w:val="auto"/>
+              </w:rPr>
+              <w:t>should</w:t>
+            </w:r>
+            <w:proofErr w:type="spellEnd"/>
+            <w:r>
+              <w:rPr>
+                <w:color w:val="auto"/>
+              </w:rPr>
+              <w:t xml:space="preserve"> be agile </w:t>
+            </w:r>
+            <w:proofErr w:type="spellStart"/>
+            <w:r>
+              <w:rPr>
+                <w:color w:val="auto"/>
+              </w:rPr>
+              <w:t>to</w:t>
+            </w:r>
+            <w:proofErr w:type="spellEnd"/>
+            <w:r>
+              <w:rPr>
+                <w:color w:val="auto"/>
+              </w:rPr>
+              <w:t xml:space="preserve"> </w:t>
+            </w:r>
+            <w:proofErr w:type="spellStart"/>
+            <w:r>
+              <w:rPr>
+                <w:color w:val="auto"/>
+              </w:rPr>
+              <w:t>fix</w:t>
+            </w:r>
+            <w:proofErr w:type="spellEnd"/>
+            <w:r>
+              <w:rPr>
+                <w:color w:val="auto"/>
+              </w:rPr>
+              <w:t xml:space="preserve"> </w:t>
+            </w:r>
+            <w:proofErr w:type="spellStart"/>
+            <w:r>
+              <w:rPr>
+                <w:color w:val="auto"/>
+              </w:rPr>
+              <w:t>problems</w:t>
+            </w:r>
+            <w:proofErr w:type="spellEnd"/>
+            <w:r>
+              <w:rPr>
+                <w:color w:val="auto"/>
+              </w:rPr>
+              <w:t xml:space="preserve"> as </w:t>
+            </w:r>
+            <w:proofErr w:type="spellStart"/>
+            <w:r>
+              <w:rPr>
+                <w:color w:val="auto"/>
+              </w:rPr>
+              <w:t>quickly</w:t>
+            </w:r>
+            <w:proofErr w:type="spellEnd"/>
+            <w:r>
+              <w:rPr>
+                <w:color w:val="auto"/>
+              </w:rPr>
+              <w:t xml:space="preserve"> as </w:t>
+            </w:r>
+            <w:proofErr w:type="spellStart"/>
+            <w:r>
+              <w:rPr>
+                <w:color w:val="auto"/>
+              </w:rPr>
+              <w:t>possible</w:t>
+            </w:r>
+            <w:proofErr w:type="spellEnd"/>
+            <w:r>
+              <w:rPr>
+                <w:color w:val="auto"/>
+              </w:rPr>
+              <w:t xml:space="preserve">, since </w:t>
+            </w:r>
+            <w:proofErr w:type="spellStart"/>
+            <w:r>
+              <w:rPr>
+                <w:color w:val="auto"/>
+              </w:rPr>
+              <w:t>there</w:t>
+            </w:r>
+            <w:proofErr w:type="spellEnd"/>
+            <w:r>
+              <w:rPr>
+                <w:color w:val="auto"/>
+              </w:rPr>
+              <w:t xml:space="preserve"> </w:t>
+            </w:r>
+            <w:proofErr w:type="spellStart"/>
+            <w:r>
+              <w:rPr>
+                <w:color w:val="auto"/>
+              </w:rPr>
+              <w:t>are</w:t>
+            </w:r>
+            <w:proofErr w:type="spellEnd"/>
+            <w:r>
+              <w:rPr>
+                <w:color w:val="auto"/>
+              </w:rPr>
+              <w:t xml:space="preserve"> </w:t>
+            </w:r>
+            <w:proofErr w:type="spellStart"/>
+            <w:r>
+              <w:rPr>
+                <w:color w:val="auto"/>
+              </w:rPr>
+              <w:t>going</w:t>
+            </w:r>
+            <w:proofErr w:type="spellEnd"/>
+            <w:r>
+              <w:rPr>
+                <w:color w:val="auto"/>
+              </w:rPr>
+              <w:t xml:space="preserve"> </w:t>
+            </w:r>
+            <w:proofErr w:type="spellStart"/>
+            <w:r>
+              <w:rPr>
+                <w:color w:val="auto"/>
+              </w:rPr>
+              <w:t>to</w:t>
+            </w:r>
+            <w:proofErr w:type="spellEnd"/>
+            <w:r>
+              <w:rPr>
+                <w:color w:val="auto"/>
+              </w:rPr>
+              <w:t xml:space="preserve"> be </w:t>
+            </w:r>
+            <w:proofErr w:type="spellStart"/>
+            <w:r>
+              <w:rPr>
+                <w:color w:val="auto"/>
+              </w:rPr>
+              <w:t>daily</w:t>
+            </w:r>
+            <w:proofErr w:type="spellEnd"/>
+            <w:r>
+              <w:rPr>
+                <w:color w:val="auto"/>
+              </w:rPr>
+              <w:t xml:space="preserve"> </w:t>
+            </w:r>
+            <w:proofErr w:type="spellStart"/>
+            <w:r>
+              <w:rPr>
+                <w:color w:val="auto"/>
+              </w:rPr>
+              <w:t>uploads</w:t>
+            </w:r>
+            <w:proofErr w:type="spellEnd"/>
+            <w:r>
+              <w:rPr>
+                <w:color w:val="auto"/>
+              </w:rPr>
+              <w:t xml:space="preserve"> </w:t>
+            </w:r>
+            <w:proofErr w:type="spellStart"/>
+            <w:r>
+              <w:rPr>
+                <w:color w:val="auto"/>
+              </w:rPr>
+              <w:t>into</w:t>
+            </w:r>
+            <w:proofErr w:type="spellEnd"/>
+            <w:r>
+              <w:rPr>
+                <w:color w:val="auto"/>
+              </w:rPr>
+              <w:t> </w:t>
+            </w:r>
+            <w:proofErr w:type="spellStart"/>
+            <w:r>
+              <w:rPr>
+                <w:color w:val="auto"/>
+              </w:rPr>
+              <w:t>the</w:t>
+            </w:r>
+            <w:proofErr w:type="spellEnd"/>
+            <w:r>
+              <w:rPr>
+                <w:color w:val="auto"/>
+              </w:rPr>
+              <w:t> </w:t>
+            </w:r>
+            <w:proofErr w:type="spellStart"/>
+            <w:r>
+              <w:rPr>
+                <w:color w:val="auto"/>
+              </w:rPr>
+              <w:t>system</w:t>
+            </w:r>
+            <w:proofErr w:type="spellEnd"/>
+            <w:r>
+              <w:rPr>
+                <w:color w:val="auto"/>
+              </w:rPr>
+              <w:t>.</w:t>
+            </w:r>
           </w:p>
         </w:tc>
       </w:tr>
@@ -1346,6 +1600,9 @@
             <w:pPr>
               <w:jc w:val="center"/>
             </w:pPr>
+            <w:r>
+              <w:t>6</w:t>
+            </w:r>
           </w:p>
         </w:tc>
         <w:tc>
@@ -1354,10 +1611,219 @@
           </w:tcPr>
           <w:p>
             <w:pPr>
-              <w:spacing w:line="600" w:lineRule="auto"/>
-              <w:jc w:val="center"/>
+              <w:spacing w:line="276" w:lineRule="auto"/>
               <w:cnfStyle w:val="000000000000" w:firstRow="0" w:lastRow="0" w:firstColumn="0" w:lastColumn="0" w:oddVBand="0" w:evenVBand="0" w:oddHBand="0" w:evenHBand="0" w:firstRowFirstColumn="0" w:firstRowLastColumn="0" w:lastRowFirstColumn="0" w:lastRowLastColumn="0"/>
             </w:pPr>
+            <w:proofErr w:type="spellStart"/>
+            <w:r>
+              <w:rPr>
+                <w:color w:val="auto"/>
+              </w:rPr>
+              <w:t>For</w:t>
+            </w:r>
+            <w:proofErr w:type="spellEnd"/>
+            <w:r>
+              <w:rPr>
+                <w:color w:val="auto"/>
+              </w:rPr>
+              <w:t xml:space="preserve"> </w:t>
+            </w:r>
+            <w:proofErr w:type="spellStart"/>
+            <w:r>
+              <w:rPr>
+                <w:color w:val="auto"/>
+              </w:rPr>
+              <w:t>providing</w:t>
+            </w:r>
+            <w:proofErr w:type="spellEnd"/>
+            <w:r>
+              <w:rPr>
+                <w:color w:val="auto"/>
+              </w:rPr>
+              <w:t xml:space="preserve"> </w:t>
+            </w:r>
+            <w:proofErr w:type="spellStart"/>
+            <w:r>
+              <w:rPr>
+                <w:color w:val="auto"/>
+              </w:rPr>
+              <w:t>performance</w:t>
+            </w:r>
+            <w:proofErr w:type="spellEnd"/>
+            <w:r>
+              <w:rPr>
+                <w:color w:val="auto"/>
+              </w:rPr>
+              <w:t xml:space="preserve">, </w:t>
+            </w:r>
+            <w:proofErr w:type="spellStart"/>
+            <w:r>
+              <w:rPr>
+                <w:color w:val="auto"/>
+              </w:rPr>
+              <w:t>team</w:t>
+            </w:r>
+            <w:proofErr w:type="spellEnd"/>
+            <w:r>
+              <w:rPr>
+                <w:color w:val="auto"/>
+              </w:rPr>
+              <w:t xml:space="preserve"> </w:t>
+            </w:r>
+            <w:proofErr w:type="spellStart"/>
+            <w:r>
+              <w:rPr>
+                <w:color w:val="auto"/>
+              </w:rPr>
+              <w:t>should</w:t>
+            </w:r>
+            <w:proofErr w:type="spellEnd"/>
+            <w:r>
+              <w:rPr>
+                <w:color w:val="auto"/>
+              </w:rPr>
+              <w:t xml:space="preserve"> test </w:t>
+            </w:r>
+            <w:proofErr w:type="spellStart"/>
+            <w:r>
+              <w:rPr>
+                <w:color w:val="auto"/>
+              </w:rPr>
+              <w:t>their</w:t>
+            </w:r>
+            <w:proofErr w:type="spellEnd"/>
+            <w:r>
+              <w:rPr>
+                <w:color w:val="auto"/>
+              </w:rPr>
+              <w:t xml:space="preserve"> </w:t>
+            </w:r>
+            <w:proofErr w:type="spellStart"/>
+            <w:r>
+              <w:rPr>
+                <w:color w:val="auto"/>
+              </w:rPr>
+              <w:t>functionality</w:t>
+            </w:r>
+            <w:proofErr w:type="spellEnd"/>
+            <w:r>
+              <w:rPr>
+                <w:color w:val="auto"/>
+              </w:rPr>
+              <w:t xml:space="preserve"> </w:t>
+            </w:r>
+            <w:proofErr w:type="spellStart"/>
+            <w:r>
+              <w:rPr>
+                <w:color w:val="auto"/>
+              </w:rPr>
+              <w:t>with</w:t>
+            </w:r>
+            <w:proofErr w:type="spellEnd"/>
+            <w:r>
+              <w:rPr>
+                <w:color w:val="auto"/>
+              </w:rPr>
+              <w:t xml:space="preserve"> </w:t>
+            </w:r>
+            <w:proofErr w:type="spellStart"/>
+            <w:r>
+              <w:rPr>
+                <w:color w:val="auto"/>
+              </w:rPr>
+              <w:t>performance</w:t>
+            </w:r>
+            <w:proofErr w:type="spellEnd"/>
+            <w:r>
+              <w:rPr>
+                <w:color w:val="auto"/>
+              </w:rPr>
+              <w:t xml:space="preserve"> </w:t>
+            </w:r>
+            <w:proofErr w:type="spellStart"/>
+            <w:r>
+              <w:rPr>
+                <w:color w:val="auto"/>
+              </w:rPr>
+              <w:t>analysis</w:t>
+            </w:r>
+            <w:proofErr w:type="spellEnd"/>
+            <w:r>
+              <w:rPr>
+                <w:color w:val="auto"/>
+              </w:rPr>
+              <w:t xml:space="preserve"> </w:t>
+            </w:r>
+            <w:proofErr w:type="spellStart"/>
+            <w:r>
+              <w:rPr>
+                <w:color w:val="auto"/>
+              </w:rPr>
+              <w:t>tools</w:t>
+            </w:r>
+            <w:proofErr w:type="spellEnd"/>
+            <w:r>
+              <w:rPr>
+                <w:color w:val="auto"/>
+              </w:rPr>
+              <w:t xml:space="preserve"> </w:t>
+            </w:r>
+            <w:proofErr w:type="spellStart"/>
+            <w:r>
+              <w:rPr>
+                <w:color w:val="auto"/>
+              </w:rPr>
+              <w:t>such</w:t>
+            </w:r>
+            <w:proofErr w:type="spellEnd"/>
+            <w:r>
+              <w:rPr>
+                <w:color w:val="auto"/>
+              </w:rPr>
+              <w:t xml:space="preserve"> as </w:t>
+            </w:r>
+            <w:proofErr w:type="spellStart"/>
+            <w:r>
+              <w:rPr>
+                <w:color w:val="auto"/>
+              </w:rPr>
+              <w:t>AppDynamics</w:t>
+            </w:r>
+            <w:proofErr w:type="spellEnd"/>
+            <w:r>
+              <w:rPr>
+                <w:color w:val="auto"/>
+              </w:rPr>
+              <w:t> </w:t>
+            </w:r>
+            <w:proofErr w:type="spellStart"/>
+            <w:r>
+              <w:rPr>
+                <w:color w:val="auto"/>
+              </w:rPr>
+              <w:t>or</w:t>
+            </w:r>
+            <w:proofErr w:type="spellEnd"/>
+            <w:r>
+              <w:rPr>
+                <w:color w:val="auto"/>
+              </w:rPr>
+              <w:t> New </w:t>
+            </w:r>
+            <w:proofErr w:type="spellStart"/>
+            <w:r>
+              <w:rPr>
+                <w:color w:val="auto"/>
+              </w:rPr>
+              <w:t>Relic</w:t>
+            </w:r>
+            <w:proofErr w:type="spellEnd"/>
+            <w:r>
+              <w:rPr>
+                <w:color w:val="auto"/>
+              </w:rPr>
+              <w:t>.</w:t>
+            </w:r>
           </w:p>
         </w:tc>
       </w:tr>

</xml_diff>